<commit_message>
organized the old resumes
</commit_message>
<xml_diff>
--- a/docs/SernaResumeJune2020.docx
+++ b/docs/SernaResumeJune2020.docx
@@ -1,6 +1,6 @@
 
 <file path=word/document.xml><?xml version="1.0" encoding="utf-8"?>
-<w:document xmlns:wpc="http://schemas.microsoft.com/office/word/2010/wordprocessingCanvas" xmlns:cx="http://schemas.microsoft.com/office/drawing/2014/chartex" xmlns:cx1="http://schemas.microsoft.com/office/drawing/2015/9/8/chartex" xmlns:cx2="http://schemas.microsoft.com/office/drawing/2015/10/21/chartex" xmlns:cx3="http://schemas.microsoft.com/office/drawing/2016/5/9/chartex" xmlns:cx4="http://schemas.microsoft.com/office/drawing/2016/5/10/chartex" xmlns:cx5="http://schemas.microsoft.com/office/drawing/2016/5/11/chartex" xmlns:cx6="http://schemas.microsoft.com/office/drawing/2016/5/12/chartex" xmlns:cx7="http://schemas.microsoft.com/office/drawing/2016/5/13/chartex" xmlns:cx8="http://schemas.microsoft.com/office/drawing/2016/5/14/chartex" xmlns:mc="http://schemas.openxmlformats.org/markup-compatibility/2006" xmlns:aink="http://schemas.microsoft.com/office/drawing/2016/ink" xmlns:am3d="http://schemas.microsoft.com/office/drawing/2017/model3d" xmlns:o="urn:schemas-microsoft-com:office:office" xmlns:r="http://schemas.openxmlformats.org/officeDocument/2006/relationships" xmlns:m="http://schemas.openxmlformats.org/officeDocument/2006/math" xmlns:v="urn:schemas-microsoft-com:vml" xmlns:wp14="http://schemas.microsoft.com/office/word/2010/wordprocessingDrawing" xmlns:wp="http://schemas.openxmlformats.org/drawingml/2006/wordprocessingDrawing" xmlns:w10="urn:schemas-microsoft-com:office:word" xmlns:w="http://schemas.openxmlformats.org/wordprocessingml/2006/main" xmlns:w14="http://schemas.microsoft.com/office/word/2010/wordml" xmlns:w15="http://schemas.microsoft.com/office/word/2012/wordml" xmlns:w16cid="http://schemas.microsoft.com/office/word/2016/wordml/cid" xmlns:w16se="http://schemas.microsoft.com/office/word/2015/wordml/symex" xmlns:wpg="http://schemas.microsoft.com/office/word/2010/wordprocessingGroup" xmlns:wpi="http://schemas.microsoft.com/office/word/2010/wordprocessingInk" xmlns:wne="http://schemas.microsoft.com/office/word/2006/wordml" xmlns:wps="http://schemas.microsoft.com/office/word/2010/wordprocessingShape" mc:Ignorable="w14 w15 w16se w16cid wp14">
+<w:document xmlns:wpc="http://schemas.microsoft.com/office/word/2010/wordprocessingCanvas" xmlns:cx="http://schemas.microsoft.com/office/drawing/2014/chartex" xmlns:cx1="http://schemas.microsoft.com/office/drawing/2015/9/8/chartex" xmlns:cx2="http://schemas.microsoft.com/office/drawing/2015/10/21/chartex" xmlns:cx3="http://schemas.microsoft.com/office/drawing/2016/5/9/chartex" xmlns:cx4="http://schemas.microsoft.com/office/drawing/2016/5/10/chartex" xmlns:cx5="http://schemas.microsoft.com/office/drawing/2016/5/11/chartex" xmlns:cx6="http://schemas.microsoft.com/office/drawing/2016/5/12/chartex" xmlns:cx7="http://schemas.microsoft.com/office/drawing/2016/5/13/chartex" xmlns:cx8="http://schemas.microsoft.com/office/drawing/2016/5/14/chartex" xmlns:mc="http://schemas.openxmlformats.org/markup-compatibility/2006" xmlns:aink="http://schemas.microsoft.com/office/drawing/2016/ink" xmlns:am3d="http://schemas.microsoft.com/office/drawing/2017/model3d" xmlns:o="urn:schemas-microsoft-com:office:office" xmlns:r="http://schemas.openxmlformats.org/officeDocument/2006/relationships" xmlns:m="http://schemas.openxmlformats.org/officeDocument/2006/math" xmlns:v="urn:schemas-microsoft-com:vml" xmlns:wp14="http://schemas.microsoft.com/office/word/2010/wordprocessingDrawing" xmlns:wp="http://schemas.openxmlformats.org/drawingml/2006/wordprocessingDrawing" xmlns:w10="urn:schemas-microsoft-com:office:word" xmlns:w="http://schemas.openxmlformats.org/wordprocessingml/2006/main" xmlns:w14="http://schemas.microsoft.com/office/word/2010/wordml" xmlns:w15="http://schemas.microsoft.com/office/word/2012/wordml" xmlns:w16cex="http://schemas.microsoft.com/office/word/2018/wordml/cex" xmlns:w16cid="http://schemas.microsoft.com/office/word/2016/wordml/cid" xmlns:w16="http://schemas.microsoft.com/office/word/2018/wordml" xmlns:w16se="http://schemas.microsoft.com/office/word/2015/wordml/symex" xmlns:wpg="http://schemas.microsoft.com/office/word/2010/wordprocessingGroup" xmlns:wpi="http://schemas.microsoft.com/office/word/2010/wordprocessingInk" xmlns:wne="http://schemas.microsoft.com/office/word/2006/wordml" xmlns:wps="http://schemas.microsoft.com/office/word/2010/wordprocessingShape" mc:Ignorable="w14 w15 w16se w16cid w16 w16cex wp14">
   <w:body>
     <w:p>
       <w:pPr>
@@ -160,16 +160,7 @@
           <w:sz w:val="22"/>
           <w:szCs w:val="22"/>
         </w:rPr>
-        <w:t>allanserna@gatech.edu</w:t>
-      </w:r>
-      <w:r>
-        <w:rPr>
-          <w:rFonts w:ascii="DengXian" w:eastAsia="DengXian" w:hAnsi="DengXian" w:cstheme="majorHAnsi"/>
-          <w:color w:val="000000"/>
-          <w:sz w:val="22"/>
-          <w:szCs w:val="22"/>
-        </w:rPr>
-        <w:t xml:space="preserve"> </w:t>
+        <w:t xml:space="preserve">allanserna@gatech.edu </w:t>
       </w:r>
     </w:p>
     <w:p>
@@ -261,8 +252,6 @@
           <w:szCs w:val="22"/>
         </w:rPr>
       </w:pPr>
-      <w:bookmarkStart w:id="1" w:name="_GoBack"/>
-      <w:bookmarkEnd w:id="1"/>
       <w:r>
         <w:rPr>
           <w:rFonts w:ascii="DengXian" w:eastAsia="DengXian" w:hAnsi="DengXian" w:cstheme="majorHAnsi"/>
@@ -397,61 +386,7 @@
           <w:sz w:val="21"/>
           <w:szCs w:val="21"/>
         </w:rPr>
-        <w:t>f</w:t>
-      </w:r>
-      <w:r>
-        <w:rPr>
-          <w:rFonts w:ascii="DengXian" w:eastAsia="DengXian" w:hAnsi="DengXian" w:cstheme="majorHAnsi"/>
-          <w:color w:val="000000"/>
-          <w:sz w:val="21"/>
-          <w:szCs w:val="21"/>
-        </w:rPr>
-        <w:t>ocus</w:t>
-      </w:r>
-      <w:r>
-        <w:rPr>
-          <w:rFonts w:ascii="DengXian" w:eastAsia="DengXian" w:hAnsi="DengXian" w:cstheme="majorHAnsi"/>
-          <w:color w:val="000000"/>
-          <w:sz w:val="21"/>
-          <w:szCs w:val="21"/>
-        </w:rPr>
-        <w:t xml:space="preserve"> in</w:t>
-      </w:r>
-      <w:r>
-        <w:rPr>
-          <w:rFonts w:ascii="DengXian" w:eastAsia="DengXian" w:hAnsi="DengXian" w:cstheme="majorHAnsi"/>
-          <w:color w:val="000000"/>
-          <w:sz w:val="21"/>
-          <w:szCs w:val="21"/>
-        </w:rPr>
-        <w:t xml:space="preserve"> </w:t>
-      </w:r>
-      <w:r>
-        <w:rPr>
-          <w:rFonts w:ascii="DengXian" w:eastAsia="DengXian" w:hAnsi="DengXian" w:cstheme="majorHAnsi"/>
-          <w:color w:val="000000"/>
-          <w:sz w:val="21"/>
-          <w:szCs w:val="21"/>
-        </w:rPr>
-        <w:t>People &amp; Media (</w:t>
-      </w:r>
-      <w:r>
-        <w:rPr>
-          <w:rFonts w:ascii="DengXian" w:eastAsia="DengXian" w:hAnsi="DengXian" w:cstheme="majorHAnsi"/>
-          <w:color w:val="000000"/>
-          <w:sz w:val="21"/>
-          <w:szCs w:val="21"/>
-        </w:rPr>
-        <w:t>HCI</w:t>
-      </w:r>
-      <w:r>
-        <w:rPr>
-          <w:rFonts w:ascii="DengXian" w:eastAsia="DengXian" w:hAnsi="DengXian" w:cstheme="majorHAnsi"/>
-          <w:color w:val="000000"/>
-          <w:sz w:val="21"/>
-          <w:szCs w:val="21"/>
-        </w:rPr>
-        <w:t>)</w:t>
+        <w:t>focus in People &amp; Media (HCI)</w:t>
       </w:r>
       <w:r>
         <w:rPr>
@@ -494,7 +429,7 @@
           <w:szCs w:val="21"/>
           <w:u w:val="single"/>
         </w:rPr>
-        <w:t>Higher Honors</w:t>
+        <w:t>High Honors</w:t>
       </w:r>
       <w:r>
         <w:rPr>
@@ -610,7 +545,7 @@
           <w:sz w:val="21"/>
           <w:szCs w:val="21"/>
         </w:rPr>
-        <w:t>SCHOLARS</w:t>
+        <w:t>THE MICHAELS companies, inc.</w:t>
       </w:r>
       <w:r>
         <w:rPr>
@@ -627,47 +562,11 @@
       <w:r>
         <w:rPr>
           <w:rFonts w:ascii="DengXian" w:eastAsia="DengXian" w:hAnsi="DengXian" w:cstheme="majorHAnsi"/>
-          <w:b/>
-          <w:bCs/>
-          <w:caps/>
-          <w:color w:val="000000"/>
-          <w:sz w:val="21"/>
-          <w:szCs w:val="21"/>
-        </w:rPr>
-        <w:t>CORP</w:t>
-      </w:r>
-      <w:r>
-        <w:rPr>
-          <w:rFonts w:ascii="DengXian" w:eastAsia="DengXian" w:hAnsi="DengXian" w:cstheme="majorHAnsi"/>
-          <w:b/>
-          <w:bCs/>
-          <w:caps/>
-          <w:color w:val="000000"/>
-          <w:sz w:val="21"/>
-          <w:szCs w:val="21"/>
-        </w:rPr>
-        <w:t>.</w:t>
-      </w:r>
-      <w:r>
-        <w:rPr>
-          <w:rFonts w:ascii="DengXian" w:eastAsia="DengXian" w:hAnsi="DengXian" w:cstheme="majorHAnsi"/>
-          <w:b/>
-          <w:bCs/>
-          <w:caps/>
-          <w:color w:val="000000"/>
-          <w:sz w:val="21"/>
-          <w:szCs w:val="21"/>
-        </w:rPr>
-        <w:t xml:space="preserve"> </w:t>
-      </w:r>
-      <w:r>
-        <w:rPr>
-          <w:rFonts w:ascii="DengXian" w:eastAsia="DengXian" w:hAnsi="DengXian" w:cstheme="majorHAnsi"/>
-          <w:color w:val="000000"/>
-          <w:sz w:val="21"/>
-          <w:szCs w:val="21"/>
-        </w:rPr>
-        <w:t>Remote Startup</w:t>
+          <w:color w:val="000000"/>
+          <w:sz w:val="21"/>
+          <w:szCs w:val="21"/>
+        </w:rPr>
+        <w:t>Irving, TX</w:t>
       </w:r>
       <w:r>
         <w:rPr>
@@ -677,7 +576,33 @@
           <w:szCs w:val="21"/>
         </w:rPr>
         <w:tab/>
-        <w:t>May 2020 – Current</w:t>
+      </w:r>
+      <w:r>
+        <w:rPr>
+          <w:rFonts w:ascii="DengXian" w:eastAsia="DengXian" w:hAnsi="DengXian" w:cstheme="majorHAnsi"/>
+          <w:color w:val="000000"/>
+          <w:sz w:val="21"/>
+          <w:szCs w:val="21"/>
+        </w:rPr>
+        <w:t>November 2020</w:t>
+      </w:r>
+      <w:r>
+        <w:rPr>
+          <w:rFonts w:ascii="DengXian" w:eastAsia="DengXian" w:hAnsi="DengXian" w:cstheme="majorHAnsi"/>
+          <w:color w:val="000000"/>
+          <w:sz w:val="21"/>
+          <w:szCs w:val="21"/>
+        </w:rPr>
+        <w:t xml:space="preserve"> – </w:t>
+      </w:r>
+      <w:r>
+        <w:rPr>
+          <w:rFonts w:ascii="DengXian" w:eastAsia="DengXian" w:hAnsi="DengXian" w:cstheme="majorHAnsi"/>
+          <w:color w:val="000000"/>
+          <w:sz w:val="21"/>
+          <w:szCs w:val="21"/>
+        </w:rPr>
+        <w:t>Current</w:t>
       </w:r>
     </w:p>
     <w:p>
@@ -701,7 +626,7 @@
           <w:sz w:val="21"/>
           <w:szCs w:val="21"/>
         </w:rPr>
-        <w:t>React</w:t>
+        <w:t>Software Development Engineer 2</w:t>
       </w:r>
       <w:r>
         <w:rPr>
@@ -712,18 +637,7 @@
           <w:sz w:val="21"/>
           <w:szCs w:val="21"/>
         </w:rPr>
-        <w:t>/Redux</w:t>
-      </w:r>
-      <w:r>
-        <w:rPr>
-          <w:rFonts w:ascii="DengXian" w:eastAsia="DengXian" w:hAnsi="DengXian" w:cstheme="majorHAnsi"/>
-          <w:i/>
-          <w:iCs/>
-          <w:color w:val="000000"/>
-          <w:sz w:val="21"/>
-          <w:szCs w:val="21"/>
-        </w:rPr>
-        <w:t xml:space="preserve"> Web Developer Contractor</w:t>
+        <w:t xml:space="preserve"> </w:t>
       </w:r>
     </w:p>
     <w:p>
@@ -734,7 +648,7 @@
           <w:numId w:val="5"/>
         </w:numPr>
         <w:rPr>
-          <w:rFonts w:ascii="DengXian" w:eastAsia="DengXian" w:hAnsi="DengXian" w:cs="Arial"/>
+          <w:rFonts w:ascii="DengXian" w:eastAsia="DengXian" w:hAnsi="DengXian"/>
           <w:sz w:val="21"/>
           <w:szCs w:val="21"/>
         </w:rPr>
@@ -746,7 +660,7 @@
           <w:szCs w:val="21"/>
           <w:shd w:val="clear" w:color="auto" w:fill="FFFFFF"/>
         </w:rPr>
-        <w:t>Utilized</w:t>
+        <w:t>Lead FE Developer for Michaels product dispute flow and customer care portal</w:t>
       </w:r>
       <w:r>
         <w:rPr>
@@ -755,7 +669,7 @@
           <w:szCs w:val="21"/>
           <w:shd w:val="clear" w:color="auto" w:fill="FFFFFF"/>
         </w:rPr>
-        <w:t xml:space="preserve"> </w:t>
+        <w:t xml:space="preserve"> in </w:t>
       </w:r>
       <w:r>
         <w:rPr>
@@ -765,7 +679,7 @@
           <w:u w:val="single"/>
           <w:shd w:val="clear" w:color="auto" w:fill="FFFFFF"/>
         </w:rPr>
-        <w:t>Firebase</w:t>
+        <w:t>ReactJS</w:t>
       </w:r>
       <w:r>
         <w:rPr>
@@ -774,25 +688,7 @@
           <w:szCs w:val="21"/>
           <w:shd w:val="clear" w:color="auto" w:fill="FFFFFF"/>
         </w:rPr>
-        <w:t xml:space="preserve"> </w:t>
-      </w:r>
-      <w:r>
-        <w:rPr>
-          <w:rFonts w:ascii="DengXian" w:eastAsia="DengXian" w:hAnsi="DengXian" w:cs="Arial"/>
-          <w:sz w:val="21"/>
-          <w:szCs w:val="21"/>
-          <w:shd w:val="clear" w:color="auto" w:fill="FFFFFF"/>
-        </w:rPr>
-        <w:t>and</w:t>
-      </w:r>
-      <w:r>
-        <w:rPr>
-          <w:rFonts w:ascii="DengXian" w:eastAsia="DengXian" w:hAnsi="DengXian" w:cs="Arial"/>
-          <w:sz w:val="21"/>
-          <w:szCs w:val="21"/>
-          <w:shd w:val="clear" w:color="auto" w:fill="FFFFFF"/>
-        </w:rPr>
-        <w:t xml:space="preserve"> </w:t>
+        <w:t xml:space="preserve"> &amp; </w:t>
       </w:r>
       <w:r>
         <w:rPr>
@@ -802,418 +698,7 @@
           <w:u w:val="single"/>
           <w:shd w:val="clear" w:color="auto" w:fill="FFFFFF"/>
         </w:rPr>
-        <w:t>JavaScript</w:t>
-      </w:r>
-      <w:r>
-        <w:rPr>
-          <w:rFonts w:ascii="DengXian" w:eastAsia="DengXian" w:hAnsi="DengXian" w:cs="Arial"/>
-          <w:sz w:val="21"/>
-          <w:szCs w:val="21"/>
-          <w:shd w:val="clear" w:color="auto" w:fill="FFFFFF"/>
-        </w:rPr>
-        <w:t xml:space="preserve"> for our</w:t>
-      </w:r>
-      <w:r>
-        <w:rPr>
-          <w:rFonts w:ascii="DengXian" w:eastAsia="DengXian" w:hAnsi="DengXian" w:cs="Arial"/>
-          <w:sz w:val="21"/>
-          <w:szCs w:val="21"/>
-          <w:shd w:val="clear" w:color="auto" w:fill="FFFFFF"/>
-        </w:rPr>
-        <w:t xml:space="preserve"> recruiting software that allows companies to </w:t>
-      </w:r>
-      <w:r>
-        <w:rPr>
-          <w:rFonts w:ascii="DengXian" w:eastAsia="DengXian" w:hAnsi="DengXian" w:cs="Arial"/>
-          <w:sz w:val="21"/>
-          <w:szCs w:val="21"/>
-          <w:shd w:val="clear" w:color="auto" w:fill="FFFFFF"/>
-        </w:rPr>
-        <w:t>upload</w:t>
-      </w:r>
-      <w:r>
-        <w:rPr>
-          <w:rFonts w:ascii="DengXian" w:eastAsia="DengXian" w:hAnsi="DengXian" w:cs="Arial"/>
-          <w:sz w:val="21"/>
-          <w:szCs w:val="21"/>
-          <w:shd w:val="clear" w:color="auto" w:fill="FFFFFF"/>
-        </w:rPr>
-        <w:t xml:space="preserve"> &amp; store</w:t>
-      </w:r>
-      <w:r>
-        <w:rPr>
-          <w:rFonts w:ascii="DengXian" w:eastAsia="DengXian" w:hAnsi="DengXian" w:cs="Arial"/>
-          <w:sz w:val="21"/>
-          <w:szCs w:val="21"/>
-          <w:shd w:val="clear" w:color="auto" w:fill="FFFFFF"/>
-        </w:rPr>
-        <w:t xml:space="preserve"> </w:t>
-      </w:r>
-      <w:r>
-        <w:rPr>
-          <w:rFonts w:ascii="DengXian" w:eastAsia="DengXian" w:hAnsi="DengXian" w:cs="Arial"/>
-          <w:sz w:val="21"/>
-          <w:szCs w:val="21"/>
-          <w:shd w:val="clear" w:color="auto" w:fill="FFFFFF"/>
-        </w:rPr>
-        <w:t>talent data</w:t>
-      </w:r>
-    </w:p>
-    <w:p>
-      <w:pPr>
-        <w:pStyle w:val="ListParagraph"/>
-        <w:numPr>
-          <w:ilvl w:val="0"/>
-          <w:numId w:val="5"/>
-        </w:numPr>
-        <w:rPr>
-          <w:rFonts w:ascii="DengXian" w:eastAsia="DengXian" w:hAnsi="DengXian" w:cs="Arial"/>
-          <w:sz w:val="21"/>
-          <w:szCs w:val="21"/>
-        </w:rPr>
-      </w:pPr>
-      <w:r>
-        <w:rPr>
-          <w:rFonts w:ascii="DengXian" w:eastAsia="DengXian" w:hAnsi="DengXian" w:cs="Arial"/>
-          <w:sz w:val="21"/>
-          <w:szCs w:val="21"/>
-        </w:rPr>
-        <w:t>De</w:t>
-      </w:r>
-      <w:r>
-        <w:rPr>
-          <w:rFonts w:ascii="DengXian" w:eastAsia="DengXian" w:hAnsi="DengXian" w:cs="Arial"/>
-          <w:sz w:val="21"/>
-          <w:szCs w:val="21"/>
-        </w:rPr>
-        <w:t>veloped</w:t>
-      </w:r>
-      <w:r>
-        <w:rPr>
-          <w:rFonts w:ascii="DengXian" w:eastAsia="DengXian" w:hAnsi="DengXian" w:cs="Arial"/>
-          <w:sz w:val="21"/>
-          <w:szCs w:val="21"/>
-        </w:rPr>
-        <w:t xml:space="preserve"> platform </w:t>
-      </w:r>
-      <w:r>
-        <w:rPr>
-          <w:rFonts w:ascii="DengXian" w:eastAsia="DengXian" w:hAnsi="DengXian" w:cs="Arial"/>
-          <w:sz w:val="21"/>
-          <w:szCs w:val="21"/>
-        </w:rPr>
-        <w:t>podcast page and career</w:t>
-      </w:r>
-      <w:r>
-        <w:rPr>
-          <w:rFonts w:ascii="DengXian" w:eastAsia="DengXian" w:hAnsi="DengXian" w:cs="Arial"/>
-          <w:sz w:val="21"/>
-          <w:szCs w:val="21"/>
-        </w:rPr>
-        <w:t xml:space="preserve"> guidance</w:t>
-      </w:r>
-      <w:r>
-        <w:rPr>
-          <w:rFonts w:ascii="DengXian" w:eastAsia="DengXian" w:hAnsi="DengXian" w:cs="Arial"/>
-          <w:sz w:val="21"/>
-          <w:szCs w:val="21"/>
-        </w:rPr>
-        <w:t xml:space="preserve"> resources in </w:t>
-      </w:r>
-      <w:r>
-        <w:rPr>
-          <w:rFonts w:ascii="DengXian" w:eastAsia="DengXian" w:hAnsi="DengXian" w:cs="Arial"/>
-          <w:sz w:val="21"/>
-          <w:szCs w:val="21"/>
-          <w:u w:val="single"/>
-        </w:rPr>
-        <w:t>ReactJS</w:t>
-      </w:r>
-      <w:r>
-        <w:rPr>
-          <w:rFonts w:ascii="DengXian" w:eastAsia="DengXian" w:hAnsi="DengXian" w:cs="Arial"/>
-          <w:sz w:val="21"/>
-          <w:szCs w:val="21"/>
-        </w:rPr>
-        <w:t xml:space="preserve"> using </w:t>
-      </w:r>
-      <w:r>
-        <w:rPr>
-          <w:rFonts w:ascii="DengXian" w:eastAsia="DengXian" w:hAnsi="DengXian" w:cs="Arial"/>
-          <w:sz w:val="21"/>
-          <w:szCs w:val="21"/>
-          <w:u w:val="single"/>
-        </w:rPr>
-        <w:t>Material UI</w:t>
-      </w:r>
-      <w:r>
-        <w:rPr>
-          <w:rFonts w:ascii="DengXian" w:eastAsia="DengXian" w:hAnsi="DengXian" w:cs="Arial"/>
-          <w:sz w:val="21"/>
-          <w:szCs w:val="21"/>
-        </w:rPr>
-        <w:t xml:space="preserve"> and </w:t>
-      </w:r>
-      <w:r>
-        <w:rPr>
-          <w:rFonts w:ascii="DengXian" w:eastAsia="DengXian" w:hAnsi="DengXian" w:cs="Arial"/>
-          <w:sz w:val="21"/>
-          <w:szCs w:val="21"/>
-          <w:u w:val="single"/>
-        </w:rPr>
-        <w:t>Tailwind</w:t>
-      </w:r>
-      <w:r>
-        <w:rPr>
-          <w:rFonts w:ascii="DengXian" w:eastAsia="DengXian" w:hAnsi="DengXian" w:cs="Arial"/>
-          <w:sz w:val="21"/>
-          <w:szCs w:val="21"/>
-          <w:u w:val="single"/>
-        </w:rPr>
-        <w:t xml:space="preserve"> CSS</w:t>
-      </w:r>
-    </w:p>
-    <w:p>
-      <w:pPr>
-        <w:pStyle w:val="ListParagraph"/>
-        <w:rPr>
-          <w:rFonts w:ascii="DengXian" w:eastAsia="DengXian" w:hAnsi="DengXian" w:cs="Arial"/>
-          <w:sz w:val="21"/>
-          <w:szCs w:val="21"/>
-        </w:rPr>
-      </w:pPr>
-    </w:p>
-    <w:p>
-      <w:pPr>
-        <w:tabs>
-          <w:tab w:val="right" w:pos="10800"/>
-        </w:tabs>
-        <w:rPr>
-          <w:rFonts w:ascii="DengXian" w:eastAsia="DengXian" w:hAnsi="DengXian" w:cstheme="majorHAnsi"/>
-          <w:color w:val="000000"/>
-          <w:sz w:val="21"/>
-          <w:szCs w:val="21"/>
-        </w:rPr>
-      </w:pPr>
-      <w:r>
-        <w:rPr>
-          <w:rFonts w:ascii="DengXian" w:eastAsia="DengXian" w:hAnsi="DengXian" w:cstheme="majorHAnsi"/>
-          <w:b/>
-          <w:bCs/>
-          <w:caps/>
-          <w:color w:val="000000"/>
-          <w:sz w:val="21"/>
-          <w:szCs w:val="21"/>
-        </w:rPr>
-        <w:t xml:space="preserve">NEW BALANCE </w:t>
-      </w:r>
-      <w:r>
-        <w:rPr>
-          <w:rFonts w:ascii="DengXian" w:eastAsia="DengXian" w:hAnsi="DengXian" w:cstheme="majorHAnsi"/>
-          <w:color w:val="000000"/>
-          <w:sz w:val="21"/>
-          <w:szCs w:val="21"/>
-        </w:rPr>
-        <w:t>St. Louis, MO</w:t>
-      </w:r>
-      <w:r>
-        <w:rPr>
-          <w:rFonts w:ascii="DengXian" w:eastAsia="DengXian" w:hAnsi="DengXian" w:cstheme="majorHAnsi"/>
-          <w:color w:val="000000"/>
-          <w:sz w:val="21"/>
-          <w:szCs w:val="21"/>
-        </w:rPr>
-        <w:tab/>
-        <w:t>August 2019 – December 2019</w:t>
-      </w:r>
-    </w:p>
-    <w:p>
-      <w:pPr>
-        <w:tabs>
-          <w:tab w:val="right" w:pos="10080"/>
-        </w:tabs>
-        <w:rPr>
-          <w:rFonts w:ascii="DengXian" w:eastAsia="DengXian" w:hAnsi="DengXian" w:cstheme="majorHAnsi"/>
-          <w:color w:val="000000"/>
-          <w:sz w:val="21"/>
-          <w:szCs w:val="21"/>
-        </w:rPr>
-      </w:pPr>
-      <w:r>
-        <w:rPr>
-          <w:rFonts w:ascii="DengXian" w:eastAsia="DengXian" w:hAnsi="DengXian" w:cstheme="majorHAnsi"/>
-          <w:i/>
-          <w:iCs/>
-          <w:color w:val="000000"/>
-          <w:sz w:val="21"/>
-          <w:szCs w:val="21"/>
-        </w:rPr>
-        <w:t>Front-End Web Developer Intern</w:t>
-      </w:r>
-    </w:p>
-    <w:p>
-      <w:pPr>
-        <w:pStyle w:val="ListParagraph"/>
-        <w:numPr>
-          <w:ilvl w:val="0"/>
-          <w:numId w:val="5"/>
-        </w:numPr>
-        <w:rPr>
-          <w:rFonts w:ascii="DengXian" w:eastAsia="DengXian" w:hAnsi="DengXian"/>
-          <w:sz w:val="21"/>
-          <w:szCs w:val="21"/>
-        </w:rPr>
-      </w:pPr>
-      <w:r>
-        <w:rPr>
-          <w:rFonts w:ascii="DengXian" w:eastAsia="DengXian" w:hAnsi="DengXian" w:cs="Arial"/>
-          <w:sz w:val="21"/>
-          <w:szCs w:val="21"/>
-          <w:shd w:val="clear" w:color="auto" w:fill="FFFFFF"/>
-        </w:rPr>
-        <w:t>Created</w:t>
-      </w:r>
-      <w:r>
-        <w:rPr>
-          <w:rFonts w:ascii="DengXian" w:eastAsia="DengXian" w:hAnsi="DengXian" w:cs="Arial"/>
-          <w:sz w:val="21"/>
-          <w:szCs w:val="21"/>
-          <w:shd w:val="clear" w:color="auto" w:fill="FFFFFF"/>
-        </w:rPr>
-        <w:t xml:space="preserve"> </w:t>
-      </w:r>
-      <w:r>
-        <w:rPr>
-          <w:rFonts w:ascii="DengXian" w:eastAsia="DengXian" w:hAnsi="DengXian" w:cs="Arial"/>
-          <w:sz w:val="21"/>
-          <w:szCs w:val="21"/>
-          <w:shd w:val="clear" w:color="auto" w:fill="FFFFFF"/>
-        </w:rPr>
-        <w:t xml:space="preserve">page banners, product headers, navigator tiles, and marketing emails </w:t>
-      </w:r>
-      <w:r>
-        <w:rPr>
-          <w:rFonts w:ascii="DengXian" w:eastAsia="DengXian" w:hAnsi="DengXian" w:cs="Arial"/>
-          <w:sz w:val="21"/>
-          <w:szCs w:val="21"/>
-          <w:shd w:val="clear" w:color="auto" w:fill="FFFFFF"/>
-        </w:rPr>
-        <w:t>using</w:t>
-      </w:r>
-      <w:r>
-        <w:rPr>
-          <w:rFonts w:ascii="DengXian" w:eastAsia="DengXian" w:hAnsi="DengXian" w:cs="Arial"/>
-          <w:sz w:val="21"/>
-          <w:szCs w:val="21"/>
-          <w:shd w:val="clear" w:color="auto" w:fill="FFFFFF"/>
-        </w:rPr>
-        <w:t xml:space="preserve"> </w:t>
-      </w:r>
-      <w:r>
-        <w:rPr>
-          <w:rFonts w:ascii="DengXian" w:eastAsia="DengXian" w:hAnsi="DengXian" w:cs="Arial"/>
-          <w:sz w:val="21"/>
-          <w:szCs w:val="21"/>
-          <w:u w:val="single"/>
-          <w:shd w:val="clear" w:color="auto" w:fill="FFFFFF"/>
-        </w:rPr>
-        <w:t>HTML</w:t>
-      </w:r>
-      <w:r>
-        <w:rPr>
-          <w:rFonts w:ascii="DengXian" w:eastAsia="DengXian" w:hAnsi="DengXian" w:cs="Arial"/>
-          <w:b/>
-          <w:sz w:val="21"/>
-          <w:szCs w:val="21"/>
-          <w:shd w:val="clear" w:color="auto" w:fill="FFFFFF"/>
-        </w:rPr>
-        <w:t xml:space="preserve">, </w:t>
-      </w:r>
-      <w:r>
-        <w:rPr>
-          <w:rFonts w:ascii="DengXian" w:eastAsia="DengXian" w:hAnsi="DengXian" w:cs="Arial"/>
-          <w:sz w:val="21"/>
-          <w:szCs w:val="21"/>
-          <w:u w:val="single"/>
-          <w:shd w:val="clear" w:color="auto" w:fill="FFFFFF"/>
-        </w:rPr>
-        <w:t>CSS</w:t>
-      </w:r>
-      <w:r>
-        <w:rPr>
-          <w:rFonts w:ascii="DengXian" w:eastAsia="DengXian" w:hAnsi="DengXian" w:cs="Arial"/>
-          <w:sz w:val="21"/>
-          <w:szCs w:val="21"/>
-          <w:shd w:val="clear" w:color="auto" w:fill="FFFFFF"/>
-        </w:rPr>
-        <w:t xml:space="preserve">, </w:t>
-      </w:r>
-      <w:r>
-        <w:rPr>
-          <w:rFonts w:ascii="DengXian" w:eastAsia="DengXian" w:hAnsi="DengXian" w:cs="Arial"/>
-          <w:sz w:val="21"/>
-          <w:szCs w:val="21"/>
-          <w:shd w:val="clear" w:color="auto" w:fill="FFFFFF"/>
-        </w:rPr>
-        <w:t>&amp;</w:t>
-      </w:r>
-      <w:r>
-        <w:rPr>
-          <w:rFonts w:ascii="DengXian" w:eastAsia="DengXian" w:hAnsi="DengXian" w:cs="Arial"/>
-          <w:sz w:val="21"/>
-          <w:szCs w:val="21"/>
-          <w:shd w:val="clear" w:color="auto" w:fill="FFFFFF"/>
-        </w:rPr>
-        <w:t xml:space="preserve"> </w:t>
-      </w:r>
-      <w:r>
-        <w:rPr>
-          <w:rFonts w:ascii="DengXian" w:eastAsia="DengXian" w:hAnsi="DengXian" w:cs="Arial"/>
-          <w:sz w:val="21"/>
-          <w:szCs w:val="21"/>
-          <w:u w:val="single"/>
-          <w:shd w:val="clear" w:color="auto" w:fill="FFFFFF"/>
-        </w:rPr>
-        <w:t>J</w:t>
-      </w:r>
-      <w:r>
-        <w:rPr>
-          <w:rFonts w:ascii="DengXian" w:eastAsia="DengXian" w:hAnsi="DengXian" w:cs="Arial"/>
-          <w:sz w:val="21"/>
-          <w:szCs w:val="21"/>
-          <w:u w:val="single"/>
-          <w:shd w:val="clear" w:color="auto" w:fill="FFFFFF"/>
-        </w:rPr>
-        <w:t>ava</w:t>
-      </w:r>
-      <w:r>
-        <w:rPr>
-          <w:rFonts w:ascii="DengXian" w:eastAsia="DengXian" w:hAnsi="DengXian" w:cs="Arial"/>
-          <w:sz w:val="21"/>
-          <w:szCs w:val="21"/>
-          <w:u w:val="single"/>
-          <w:shd w:val="clear" w:color="auto" w:fill="FFFFFF"/>
-        </w:rPr>
-        <w:t>S</w:t>
-      </w:r>
-      <w:r>
-        <w:rPr>
-          <w:rFonts w:ascii="DengXian" w:eastAsia="DengXian" w:hAnsi="DengXian" w:cs="Arial"/>
-          <w:sz w:val="21"/>
-          <w:szCs w:val="21"/>
-          <w:u w:val="single"/>
-          <w:shd w:val="clear" w:color="auto" w:fill="FFFFFF"/>
-        </w:rPr>
-        <w:t>cript</w:t>
-      </w:r>
-      <w:r>
-        <w:rPr>
-          <w:rFonts w:ascii="DengXian" w:eastAsia="DengXian" w:hAnsi="DengXian" w:cs="Arial"/>
-          <w:sz w:val="21"/>
-          <w:szCs w:val="21"/>
-          <w:shd w:val="clear" w:color="auto" w:fill="FFFFFF"/>
-        </w:rPr>
-        <w:t xml:space="preserve"> </w:t>
+        <w:t>Redux</w:t>
       </w:r>
     </w:p>
     <w:p>
@@ -1236,89 +721,161 @@
           <w:sz w:val="21"/>
           <w:szCs w:val="21"/>
         </w:rPr>
-        <w:t xml:space="preserve">Scripted a web crawler </w:t>
-      </w:r>
-      <w:r>
-        <w:rPr>
-          <w:rFonts w:ascii="DengXian" w:eastAsia="DengXian" w:hAnsi="DengXian" w:cs="Arial"/>
-          <w:sz w:val="21"/>
-          <w:szCs w:val="21"/>
-        </w:rPr>
-        <w:t xml:space="preserve">using </w:t>
-      </w:r>
-      <w:r>
-        <w:rPr>
-          <w:rFonts w:ascii="DengXian" w:eastAsia="DengXian" w:hAnsi="DengXian" w:cs="Arial"/>
-          <w:sz w:val="21"/>
-          <w:szCs w:val="21"/>
-          <w:u w:val="single"/>
-        </w:rPr>
-        <w:t>Selenium</w:t>
-      </w:r>
-      <w:r>
-        <w:rPr>
-          <w:rFonts w:ascii="DengXian" w:eastAsia="DengXian" w:hAnsi="DengXian" w:cs="Arial"/>
-          <w:sz w:val="21"/>
-          <w:szCs w:val="21"/>
-        </w:rPr>
-        <w:t xml:space="preserve"> that scans merchandise</w:t>
-      </w:r>
-      <w:r>
-        <w:rPr>
-          <w:rFonts w:ascii="DengXian" w:eastAsia="DengXian" w:hAnsi="DengXian" w:cs="Arial"/>
-          <w:sz w:val="21"/>
-          <w:szCs w:val="21"/>
-        </w:rPr>
-        <w:t xml:space="preserve"> and </w:t>
-      </w:r>
-      <w:r>
-        <w:rPr>
-          <w:rFonts w:ascii="DengXian" w:eastAsia="DengXian" w:hAnsi="DengXian" w:cs="Arial"/>
-          <w:sz w:val="21"/>
-          <w:szCs w:val="21"/>
-        </w:rPr>
-        <w:t xml:space="preserve">detects </w:t>
-      </w:r>
-      <w:r>
-        <w:rPr>
-          <w:rFonts w:ascii="DengXian" w:eastAsia="DengXian" w:hAnsi="DengXian" w:cs="Arial"/>
-          <w:sz w:val="21"/>
-          <w:szCs w:val="21"/>
-        </w:rPr>
-        <w:t>price</w:t>
-      </w:r>
-      <w:r>
-        <w:rPr>
-          <w:rFonts w:ascii="DengXian" w:eastAsia="DengXian" w:hAnsi="DengXian" w:cs="Arial"/>
-          <w:sz w:val="21"/>
-          <w:szCs w:val="21"/>
-        </w:rPr>
-        <w:t>/</w:t>
-      </w:r>
-      <w:r>
-        <w:rPr>
-          <w:rFonts w:ascii="DengXian" w:eastAsia="DengXian" w:hAnsi="DengXian" w:cs="Arial"/>
-          <w:sz w:val="21"/>
-          <w:szCs w:val="21"/>
-        </w:rPr>
-        <w:t>stock changes</w:t>
-      </w:r>
-      <w:r>
-        <w:rPr>
-          <w:rFonts w:ascii="DengXian" w:eastAsia="DengXian" w:hAnsi="DengXian" w:cs="Arial"/>
-          <w:sz w:val="21"/>
-          <w:szCs w:val="21"/>
-        </w:rPr>
-        <w:t xml:space="preserve"> with </w:t>
-      </w:r>
-      <w:r>
-        <w:rPr>
-          <w:rFonts w:ascii="DengXian" w:eastAsia="DengXian" w:hAnsi="DengXian" w:cs="Arial"/>
-          <w:sz w:val="21"/>
-          <w:szCs w:val="21"/>
-          <w:u w:val="single"/>
-        </w:rPr>
-        <w:t>Python</w:t>
+        <w:t>Diagrammed user flows</w:t>
+      </w:r>
+      <w:r>
+        <w:rPr>
+          <w:rFonts w:ascii="DengXian" w:eastAsia="DengXian" w:hAnsi="DengXian" w:cs="Arial"/>
+          <w:sz w:val="21"/>
+          <w:szCs w:val="21"/>
+        </w:rPr>
+        <w:t>, planned data structures, and held weekly demo meetings with the company CIO</w:t>
+      </w:r>
+      <w:r>
+        <w:rPr>
+          <w:rFonts w:ascii="DengXian" w:eastAsia="DengXian" w:hAnsi="DengXian" w:cs="Arial"/>
+          <w:sz w:val="21"/>
+          <w:szCs w:val="21"/>
+        </w:rPr>
+        <w:t xml:space="preserve"> </w:t>
+      </w:r>
+    </w:p>
+    <w:p>
+      <w:pPr>
+        <w:pStyle w:val="NormalWeb"/>
+        <w:numPr>
+          <w:ilvl w:val="0"/>
+          <w:numId w:val="5"/>
+        </w:numPr>
+        <w:jc w:val="both"/>
+        <w:rPr>
+          <w:rFonts w:ascii="DengXian" w:eastAsia="DengXian" w:hAnsi="DengXian" w:cs="Arial"/>
+          <w:sz w:val="21"/>
+          <w:szCs w:val="21"/>
+        </w:rPr>
+      </w:pPr>
+      <w:r>
+        <w:rPr>
+          <w:rFonts w:ascii="DengXian" w:eastAsia="DengXian" w:hAnsi="DengXian" w:cs="Arial"/>
+          <w:sz w:val="21"/>
+          <w:szCs w:val="21"/>
+        </w:rPr>
+        <w:t xml:space="preserve">Formed documentation for requirements, </w:t>
+      </w:r>
+      <w:r>
+        <w:rPr>
+          <w:rFonts w:ascii="DengXian" w:eastAsia="DengXian" w:hAnsi="DengXian" w:cs="Arial"/>
+          <w:sz w:val="21"/>
+          <w:szCs w:val="21"/>
+        </w:rPr>
+        <w:t xml:space="preserve">coding practices, </w:t>
+      </w:r>
+      <w:r>
+        <w:rPr>
+          <w:rFonts w:ascii="DengXian" w:eastAsia="DengXian" w:hAnsi="DengXian" w:cs="Arial"/>
+          <w:sz w:val="21"/>
+          <w:szCs w:val="21"/>
+        </w:rPr>
+        <w:t>and code reviews</w:t>
+      </w:r>
+    </w:p>
+    <w:p>
+      <w:pPr>
+        <w:tabs>
+          <w:tab w:val="right" w:pos="10800"/>
+        </w:tabs>
+        <w:rPr>
+          <w:rFonts w:ascii="DengXian" w:eastAsia="DengXian" w:hAnsi="DengXian" w:cstheme="majorHAnsi"/>
+          <w:color w:val="000000"/>
+          <w:sz w:val="21"/>
+          <w:szCs w:val="21"/>
+        </w:rPr>
+      </w:pPr>
+      <w:r>
+        <w:rPr>
+          <w:rFonts w:ascii="DengXian" w:eastAsia="DengXian" w:hAnsi="DengXian" w:cstheme="majorHAnsi"/>
+          <w:b/>
+          <w:bCs/>
+          <w:caps/>
+          <w:color w:val="000000"/>
+          <w:sz w:val="21"/>
+          <w:szCs w:val="21"/>
+        </w:rPr>
+        <w:t xml:space="preserve">SIGNAL 11 freelancing </w:t>
+      </w:r>
+      <w:r>
+        <w:rPr>
+          <w:rFonts w:ascii="DengXian" w:eastAsia="DengXian" w:hAnsi="DengXian" w:cstheme="majorHAnsi"/>
+          <w:color w:val="000000"/>
+          <w:sz w:val="21"/>
+          <w:szCs w:val="21"/>
+        </w:rPr>
+        <w:t>Remote</w:t>
+      </w:r>
+      <w:r>
+        <w:rPr>
+          <w:rFonts w:ascii="DengXian" w:eastAsia="DengXian" w:hAnsi="DengXian" w:cstheme="majorHAnsi"/>
+          <w:color w:val="000000"/>
+          <w:sz w:val="21"/>
+          <w:szCs w:val="21"/>
+        </w:rPr>
+        <w:tab/>
+        <w:t xml:space="preserve">May 2020 – </w:t>
+      </w:r>
+      <w:r>
+        <w:rPr>
+          <w:rFonts w:ascii="DengXian" w:eastAsia="DengXian" w:hAnsi="DengXian" w:cstheme="majorHAnsi"/>
+          <w:color w:val="000000"/>
+          <w:sz w:val="21"/>
+          <w:szCs w:val="21"/>
+        </w:rPr>
+        <w:t>November 2020</w:t>
+      </w:r>
+    </w:p>
+    <w:p>
+      <w:pPr>
+        <w:tabs>
+          <w:tab w:val="right" w:pos="10080"/>
+        </w:tabs>
+        <w:rPr>
+          <w:rFonts w:ascii="DengXian" w:eastAsia="DengXian" w:hAnsi="DengXian" w:cstheme="majorHAnsi"/>
+          <w:color w:val="000000"/>
+          <w:sz w:val="21"/>
+          <w:szCs w:val="21"/>
+        </w:rPr>
+      </w:pPr>
+      <w:r>
+        <w:rPr>
+          <w:rFonts w:ascii="DengXian" w:eastAsia="DengXian" w:hAnsi="DengXian" w:cstheme="majorHAnsi"/>
+          <w:i/>
+          <w:iCs/>
+          <w:color w:val="000000"/>
+          <w:sz w:val="21"/>
+          <w:szCs w:val="21"/>
+        </w:rPr>
+        <w:t xml:space="preserve">Co-founder / </w:t>
+      </w:r>
+      <w:r>
+        <w:rPr>
+          <w:rFonts w:ascii="DengXian" w:eastAsia="DengXian" w:hAnsi="DengXian" w:cstheme="majorHAnsi"/>
+          <w:i/>
+          <w:iCs/>
+          <w:color w:val="000000"/>
+          <w:sz w:val="21"/>
+          <w:szCs w:val="21"/>
+        </w:rPr>
+        <w:t>Web Application</w:t>
+      </w:r>
+      <w:r>
+        <w:rPr>
+          <w:rFonts w:ascii="DengXian" w:eastAsia="DengXian" w:hAnsi="DengXian" w:cstheme="majorHAnsi"/>
+          <w:i/>
+          <w:iCs/>
+          <w:color w:val="000000"/>
+          <w:sz w:val="21"/>
+          <w:szCs w:val="21"/>
+        </w:rPr>
+        <w:t xml:space="preserve"> Developer</w:t>
       </w:r>
     </w:p>
     <w:p>
@@ -1329,7 +886,331 @@
           <w:numId w:val="5"/>
         </w:numPr>
         <w:rPr>
+          <w:rFonts w:ascii="DengXian" w:eastAsia="DengXian" w:hAnsi="DengXian" w:cs="Arial"/>
+          <w:sz w:val="21"/>
+          <w:szCs w:val="21"/>
+        </w:rPr>
+      </w:pPr>
+      <w:r>
+        <w:rPr>
+          <w:rFonts w:ascii="DengXian" w:eastAsia="DengXian" w:hAnsi="DengXian" w:cs="Arial"/>
+          <w:sz w:val="21"/>
+          <w:szCs w:val="21"/>
+        </w:rPr>
+        <w:t>Co-founded a software development shop</w:t>
+      </w:r>
+      <w:r>
+        <w:rPr>
+          <w:rFonts w:ascii="DengXian" w:eastAsia="DengXian" w:hAnsi="DengXian" w:cs="Arial"/>
+          <w:sz w:val="21"/>
+          <w:szCs w:val="21"/>
+        </w:rPr>
+        <w:t xml:space="preserve">, acquiring </w:t>
+      </w:r>
+      <w:r>
+        <w:rPr>
+          <w:rFonts w:ascii="DengXian" w:eastAsia="DengXian" w:hAnsi="DengXian" w:cs="Arial"/>
+          <w:sz w:val="21"/>
+          <w:szCs w:val="21"/>
+        </w:rPr>
+        <w:t xml:space="preserve">contracts with rising start-ups, Scholars </w:t>
+      </w:r>
+      <w:r>
+        <w:rPr>
+          <w:rFonts w:ascii="DengXian" w:eastAsia="DengXian" w:hAnsi="DengXian" w:cs="Arial"/>
+          <w:sz w:val="21"/>
+          <w:szCs w:val="21"/>
+        </w:rPr>
+        <w:t>&amp;</w:t>
+      </w:r>
+      <w:r>
+        <w:rPr>
+          <w:rFonts w:ascii="DengXian" w:eastAsia="DengXian" w:hAnsi="DengXian" w:cs="Arial"/>
+          <w:sz w:val="21"/>
+          <w:szCs w:val="21"/>
+        </w:rPr>
+        <w:t xml:space="preserve"> TallySight</w:t>
+      </w:r>
+    </w:p>
+    <w:p>
+      <w:pPr>
+        <w:pStyle w:val="ListParagraph"/>
+        <w:numPr>
+          <w:ilvl w:val="0"/>
+          <w:numId w:val="5"/>
+        </w:numPr>
+        <w:rPr>
+          <w:rFonts w:ascii="DengXian" w:eastAsia="DengXian" w:hAnsi="DengXian" w:cs="Arial"/>
+          <w:sz w:val="21"/>
+          <w:szCs w:val="21"/>
+        </w:rPr>
+      </w:pPr>
+      <w:r>
+        <w:rPr>
+          <w:rFonts w:ascii="DengXian" w:eastAsia="DengXian" w:hAnsi="DengXian" w:cs="Arial"/>
+          <w:sz w:val="21"/>
+          <w:szCs w:val="21"/>
+          <w:shd w:val="clear" w:color="auto" w:fill="FFFFFF"/>
+        </w:rPr>
+        <w:t>Built entire feature sets, like blogging, social media sharing widgets, ATS recruiting integrations, and more</w:t>
+      </w:r>
+    </w:p>
+    <w:p>
+      <w:pPr>
+        <w:pStyle w:val="ListParagraph"/>
+        <w:numPr>
+          <w:ilvl w:val="0"/>
+          <w:numId w:val="5"/>
+        </w:numPr>
+        <w:rPr>
+          <w:rFonts w:ascii="DengXian" w:eastAsia="DengXian" w:hAnsi="DengXian" w:cs="Arial"/>
+          <w:sz w:val="21"/>
+          <w:szCs w:val="21"/>
+        </w:rPr>
+      </w:pPr>
+      <w:r>
+        <w:rPr>
+          <w:rFonts w:ascii="DengXian" w:eastAsia="DengXian" w:hAnsi="DengXian" w:cs="Arial"/>
+          <w:sz w:val="21"/>
+          <w:szCs w:val="21"/>
+        </w:rPr>
+        <w:t>Tech stack include</w:t>
+      </w:r>
+      <w:r>
+        <w:rPr>
+          <w:rFonts w:ascii="DengXian" w:eastAsia="DengXian" w:hAnsi="DengXian" w:cs="Arial"/>
+          <w:sz w:val="21"/>
+          <w:szCs w:val="21"/>
+        </w:rPr>
+        <w:t>d</w:t>
+      </w:r>
+      <w:r>
+        <w:rPr>
+          <w:rFonts w:ascii="DengXian" w:eastAsia="DengXian" w:hAnsi="DengXian" w:cs="Arial"/>
+          <w:sz w:val="21"/>
+          <w:szCs w:val="21"/>
+        </w:rPr>
+        <w:t xml:space="preserve"> </w:t>
+      </w:r>
+      <w:r>
+        <w:rPr>
+          <w:rFonts w:ascii="DengXian" w:eastAsia="DengXian" w:hAnsi="DengXian" w:cs="Arial"/>
+          <w:sz w:val="21"/>
+          <w:szCs w:val="21"/>
+          <w:u w:val="single"/>
+        </w:rPr>
+        <w:t>TailwindCSS</w:t>
+      </w:r>
+      <w:r>
+        <w:rPr>
+          <w:rFonts w:ascii="DengXian" w:eastAsia="DengXian" w:hAnsi="DengXian" w:cs="Arial"/>
+          <w:sz w:val="21"/>
+          <w:szCs w:val="21"/>
+        </w:rPr>
+        <w:t xml:space="preserve">, </w:t>
+      </w:r>
+      <w:r>
+        <w:rPr>
+          <w:rFonts w:ascii="DengXian" w:eastAsia="DengXian" w:hAnsi="DengXian" w:cs="Arial"/>
+          <w:sz w:val="21"/>
+          <w:szCs w:val="21"/>
+          <w:u w:val="single"/>
+        </w:rPr>
+        <w:t>Material UI</w:t>
+      </w:r>
+      <w:r>
+        <w:rPr>
+          <w:rFonts w:ascii="DengXian" w:eastAsia="DengXian" w:hAnsi="DengXian" w:cs="Arial"/>
+          <w:sz w:val="21"/>
+          <w:szCs w:val="21"/>
+        </w:rPr>
+        <w:t xml:space="preserve">, </w:t>
+      </w:r>
+      <w:r>
+        <w:rPr>
+          <w:rFonts w:ascii="DengXian" w:eastAsia="DengXian" w:hAnsi="DengXian" w:cs="Arial"/>
+          <w:sz w:val="21"/>
+          <w:szCs w:val="21"/>
+        </w:rPr>
+        <w:t>&amp;</w:t>
+      </w:r>
+      <w:r>
+        <w:rPr>
+          <w:rFonts w:ascii="DengXian" w:eastAsia="DengXian" w:hAnsi="DengXian" w:cs="Arial"/>
+          <w:sz w:val="21"/>
+          <w:szCs w:val="21"/>
+        </w:rPr>
+        <w:t xml:space="preserve"> </w:t>
+      </w:r>
+      <w:r>
+        <w:rPr>
+          <w:rFonts w:ascii="DengXian" w:eastAsia="DengXian" w:hAnsi="DengXian" w:cs="Arial"/>
+          <w:sz w:val="21"/>
+          <w:szCs w:val="21"/>
+          <w:u w:val="single"/>
+        </w:rPr>
+        <w:t>React Bootstrap</w:t>
+      </w:r>
+      <w:r>
+        <w:rPr>
+          <w:rFonts w:ascii="DengXian" w:eastAsia="DengXian" w:hAnsi="DengXian" w:cs="Arial"/>
+          <w:sz w:val="21"/>
+          <w:szCs w:val="21"/>
+        </w:rPr>
+        <w:t xml:space="preserve"> for the </w:t>
+      </w:r>
+      <w:r>
+        <w:rPr>
           <w:rFonts w:ascii="DengXian" w:eastAsia="DengXian" w:hAnsi="DengXian"/>
+        </w:rPr>
+        <w:t>FE</w:t>
+      </w:r>
+      <w:r>
+        <w:rPr>
+          <w:rFonts w:ascii="DengXian" w:eastAsia="DengXian" w:hAnsi="DengXian" w:cs="Arial"/>
+          <w:sz w:val="21"/>
+          <w:szCs w:val="21"/>
+        </w:rPr>
+        <w:t xml:space="preserve">, and </w:t>
+      </w:r>
+      <w:r>
+        <w:rPr>
+          <w:rFonts w:ascii="DengXian" w:eastAsia="DengXian" w:hAnsi="DengXian" w:cs="Arial"/>
+          <w:sz w:val="21"/>
+          <w:szCs w:val="21"/>
+          <w:u w:val="single"/>
+        </w:rPr>
+        <w:t>Firebase</w:t>
+      </w:r>
+      <w:r>
+        <w:rPr>
+          <w:rFonts w:ascii="DengXian" w:eastAsia="DengXian" w:hAnsi="DengXian" w:cs="Arial"/>
+          <w:sz w:val="21"/>
+          <w:szCs w:val="21"/>
+        </w:rPr>
+        <w:t xml:space="preserve"> </w:t>
+      </w:r>
+      <w:r>
+        <w:rPr>
+          <w:rFonts w:ascii="DengXian" w:eastAsia="DengXian" w:hAnsi="DengXian" w:cs="Arial"/>
+          <w:sz w:val="21"/>
+          <w:szCs w:val="21"/>
+        </w:rPr>
+        <w:t>&amp;</w:t>
+      </w:r>
+      <w:r>
+        <w:rPr>
+          <w:rFonts w:ascii="DengXian" w:eastAsia="DengXian" w:hAnsi="DengXian" w:cs="Arial"/>
+          <w:sz w:val="21"/>
+          <w:szCs w:val="21"/>
+        </w:rPr>
+        <w:t xml:space="preserve"> </w:t>
+      </w:r>
+      <w:r>
+        <w:rPr>
+          <w:rFonts w:ascii="DengXian" w:eastAsia="DengXian" w:hAnsi="DengXian" w:cs="Arial"/>
+          <w:sz w:val="21"/>
+          <w:szCs w:val="21"/>
+          <w:u w:val="single"/>
+        </w:rPr>
+        <w:t>Mongo</w:t>
+      </w:r>
+      <w:r>
+        <w:rPr>
+          <w:rFonts w:ascii="DengXian" w:eastAsia="DengXian" w:hAnsi="DengXian" w:cs="Arial"/>
+          <w:sz w:val="21"/>
+          <w:szCs w:val="21"/>
+        </w:rPr>
+        <w:t xml:space="preserve"> for the BE</w:t>
+      </w:r>
+    </w:p>
+    <w:p>
+      <w:pPr>
+        <w:pStyle w:val="ListParagraph"/>
+        <w:rPr>
+          <w:rFonts w:ascii="DengXian" w:eastAsia="DengXian" w:hAnsi="DengXian" w:cs="Arial"/>
+          <w:sz w:val="21"/>
+          <w:szCs w:val="21"/>
+        </w:rPr>
+      </w:pPr>
+    </w:p>
+    <w:p>
+      <w:pPr>
+        <w:tabs>
+          <w:tab w:val="right" w:pos="10800"/>
+        </w:tabs>
+        <w:rPr>
+          <w:rFonts w:ascii="DengXian" w:eastAsia="DengXian" w:hAnsi="DengXian" w:cstheme="majorHAnsi"/>
+          <w:color w:val="000000"/>
+          <w:sz w:val="21"/>
+          <w:szCs w:val="21"/>
+        </w:rPr>
+      </w:pPr>
+      <w:r>
+        <w:rPr>
+          <w:rFonts w:ascii="DengXian" w:eastAsia="DengXian" w:hAnsi="DengXian" w:cstheme="majorHAnsi"/>
+          <w:b/>
+          <w:bCs/>
+          <w:caps/>
+          <w:color w:val="000000"/>
+          <w:sz w:val="21"/>
+          <w:szCs w:val="21"/>
+        </w:rPr>
+        <w:t xml:space="preserve">NEW BALANCE </w:t>
+      </w:r>
+      <w:r>
+        <w:rPr>
+          <w:rFonts w:ascii="DengXian" w:eastAsia="DengXian" w:hAnsi="DengXian" w:cstheme="majorHAnsi"/>
+          <w:color w:val="000000"/>
+          <w:sz w:val="21"/>
+          <w:szCs w:val="21"/>
+        </w:rPr>
+        <w:t>St. Louis, MO</w:t>
+      </w:r>
+      <w:r>
+        <w:rPr>
+          <w:rFonts w:ascii="DengXian" w:eastAsia="DengXian" w:hAnsi="DengXian" w:cstheme="majorHAnsi"/>
+          <w:color w:val="000000"/>
+          <w:sz w:val="21"/>
+          <w:szCs w:val="21"/>
+        </w:rPr>
+        <w:tab/>
+        <w:t>August 2019 – December 2019</w:t>
+      </w:r>
+    </w:p>
+    <w:p>
+      <w:pPr>
+        <w:tabs>
+          <w:tab w:val="right" w:pos="10080"/>
+        </w:tabs>
+        <w:rPr>
+          <w:rFonts w:ascii="DengXian" w:eastAsia="DengXian" w:hAnsi="DengXian" w:cstheme="majorHAnsi"/>
+          <w:color w:val="000000"/>
+          <w:sz w:val="21"/>
+          <w:szCs w:val="21"/>
+        </w:rPr>
+      </w:pPr>
+      <w:r>
+        <w:rPr>
+          <w:rFonts w:ascii="DengXian" w:eastAsia="DengXian" w:hAnsi="DengXian" w:cstheme="majorHAnsi"/>
+          <w:i/>
+          <w:iCs/>
+          <w:color w:val="000000"/>
+          <w:sz w:val="21"/>
+          <w:szCs w:val="21"/>
+        </w:rPr>
+        <w:t>Front-End Web Developer Intern</w:t>
+      </w:r>
+    </w:p>
+    <w:p>
+      <w:pPr>
+        <w:pStyle w:val="ListParagraph"/>
+        <w:numPr>
+          <w:ilvl w:val="0"/>
+          <w:numId w:val="5"/>
+        </w:numPr>
+        <w:rPr>
+          <w:rFonts w:ascii="DengXian" w:eastAsia="DengXian" w:hAnsi="DengXian"/>
           <w:sz w:val="21"/>
           <w:szCs w:val="21"/>
         </w:rPr>
@@ -1341,7 +1222,7 @@
           <w:szCs w:val="21"/>
           <w:shd w:val="clear" w:color="auto" w:fill="FFFFFF"/>
         </w:rPr>
-        <w:t xml:space="preserve">Optimized product page load times by up to 25% by compressing graphics </w:t>
+        <w:t>Created</w:t>
       </w:r>
       <w:r>
         <w:rPr>
@@ -1350,7 +1231,7 @@
           <w:szCs w:val="21"/>
           <w:shd w:val="clear" w:color="auto" w:fill="FFFFFF"/>
         </w:rPr>
-        <w:t>and</w:t>
+        <w:t xml:space="preserve"> </w:t>
       </w:r>
       <w:r>
         <w:rPr>
@@ -1359,7 +1240,243 @@
           <w:szCs w:val="21"/>
           <w:shd w:val="clear" w:color="auto" w:fill="FFFFFF"/>
         </w:rPr>
-        <w:t xml:space="preserve"> minifying CSS</w:t>
+        <w:t xml:space="preserve">page banners, product headers, navigator tiles, and marketing emails </w:t>
+      </w:r>
+      <w:r>
+        <w:rPr>
+          <w:rFonts w:ascii="DengXian" w:eastAsia="DengXian" w:hAnsi="DengXian" w:cs="Arial"/>
+          <w:sz w:val="21"/>
+          <w:szCs w:val="21"/>
+          <w:shd w:val="clear" w:color="auto" w:fill="FFFFFF"/>
+        </w:rPr>
+        <w:t>using</w:t>
+      </w:r>
+      <w:r>
+        <w:rPr>
+          <w:rFonts w:ascii="DengXian" w:eastAsia="DengXian" w:hAnsi="DengXian" w:cs="Arial"/>
+          <w:sz w:val="21"/>
+          <w:szCs w:val="21"/>
+          <w:shd w:val="clear" w:color="auto" w:fill="FFFFFF"/>
+        </w:rPr>
+        <w:t xml:space="preserve"> </w:t>
+      </w:r>
+      <w:r>
+        <w:rPr>
+          <w:rFonts w:ascii="DengXian" w:eastAsia="DengXian" w:hAnsi="DengXian" w:cs="Arial"/>
+          <w:sz w:val="21"/>
+          <w:szCs w:val="21"/>
+          <w:u w:val="single"/>
+          <w:shd w:val="clear" w:color="auto" w:fill="FFFFFF"/>
+        </w:rPr>
+        <w:t>HTML</w:t>
+      </w:r>
+      <w:r>
+        <w:rPr>
+          <w:rFonts w:ascii="DengXian" w:eastAsia="DengXian" w:hAnsi="DengXian" w:cs="Arial"/>
+          <w:b/>
+          <w:sz w:val="21"/>
+          <w:szCs w:val="21"/>
+          <w:shd w:val="clear" w:color="auto" w:fill="FFFFFF"/>
+        </w:rPr>
+        <w:t xml:space="preserve">, </w:t>
+      </w:r>
+      <w:r>
+        <w:rPr>
+          <w:rFonts w:ascii="DengXian" w:eastAsia="DengXian" w:hAnsi="DengXian" w:cs="Arial"/>
+          <w:sz w:val="21"/>
+          <w:szCs w:val="21"/>
+          <w:u w:val="single"/>
+          <w:shd w:val="clear" w:color="auto" w:fill="FFFFFF"/>
+        </w:rPr>
+        <w:t>CSS</w:t>
+      </w:r>
+      <w:r>
+        <w:rPr>
+          <w:rFonts w:ascii="DengXian" w:eastAsia="DengXian" w:hAnsi="DengXian" w:cs="Arial"/>
+          <w:sz w:val="21"/>
+          <w:szCs w:val="21"/>
+          <w:shd w:val="clear" w:color="auto" w:fill="FFFFFF"/>
+        </w:rPr>
+        <w:t xml:space="preserve">, </w:t>
+      </w:r>
+      <w:r>
+        <w:rPr>
+          <w:rFonts w:ascii="DengXian" w:eastAsia="DengXian" w:hAnsi="DengXian" w:cs="Arial"/>
+          <w:sz w:val="21"/>
+          <w:szCs w:val="21"/>
+          <w:shd w:val="clear" w:color="auto" w:fill="FFFFFF"/>
+        </w:rPr>
+        <w:t>&amp;</w:t>
+      </w:r>
+      <w:r>
+        <w:rPr>
+          <w:rFonts w:ascii="DengXian" w:eastAsia="DengXian" w:hAnsi="DengXian" w:cs="Arial"/>
+          <w:sz w:val="21"/>
+          <w:szCs w:val="21"/>
+          <w:shd w:val="clear" w:color="auto" w:fill="FFFFFF"/>
+        </w:rPr>
+        <w:t xml:space="preserve"> </w:t>
+      </w:r>
+      <w:r>
+        <w:rPr>
+          <w:rFonts w:ascii="DengXian" w:eastAsia="DengXian" w:hAnsi="DengXian" w:cs="Arial"/>
+          <w:sz w:val="21"/>
+          <w:szCs w:val="21"/>
+          <w:u w:val="single"/>
+          <w:shd w:val="clear" w:color="auto" w:fill="FFFFFF"/>
+        </w:rPr>
+        <w:t>J</w:t>
+      </w:r>
+      <w:r>
+        <w:rPr>
+          <w:rFonts w:ascii="DengXian" w:eastAsia="DengXian" w:hAnsi="DengXian" w:cs="Arial"/>
+          <w:sz w:val="21"/>
+          <w:szCs w:val="21"/>
+          <w:u w:val="single"/>
+          <w:shd w:val="clear" w:color="auto" w:fill="FFFFFF"/>
+        </w:rPr>
+        <w:t>ava</w:t>
+      </w:r>
+      <w:r>
+        <w:rPr>
+          <w:rFonts w:ascii="DengXian" w:eastAsia="DengXian" w:hAnsi="DengXian" w:cs="Arial"/>
+          <w:sz w:val="21"/>
+          <w:szCs w:val="21"/>
+          <w:u w:val="single"/>
+          <w:shd w:val="clear" w:color="auto" w:fill="FFFFFF"/>
+        </w:rPr>
+        <w:t>S</w:t>
+      </w:r>
+      <w:r>
+        <w:rPr>
+          <w:rFonts w:ascii="DengXian" w:eastAsia="DengXian" w:hAnsi="DengXian" w:cs="Arial"/>
+          <w:sz w:val="21"/>
+          <w:szCs w:val="21"/>
+          <w:u w:val="single"/>
+          <w:shd w:val="clear" w:color="auto" w:fill="FFFFFF"/>
+        </w:rPr>
+        <w:t>cript</w:t>
+      </w:r>
+      <w:r>
+        <w:rPr>
+          <w:rFonts w:ascii="DengXian" w:eastAsia="DengXian" w:hAnsi="DengXian" w:cs="Arial"/>
+          <w:sz w:val="21"/>
+          <w:szCs w:val="21"/>
+          <w:shd w:val="clear" w:color="auto" w:fill="FFFFFF"/>
+        </w:rPr>
+        <w:t xml:space="preserve"> </w:t>
+      </w:r>
+    </w:p>
+    <w:p>
+      <w:pPr>
+        <w:pStyle w:val="NormalWeb"/>
+        <w:numPr>
+          <w:ilvl w:val="0"/>
+          <w:numId w:val="5"/>
+        </w:numPr>
+        <w:jc w:val="both"/>
+        <w:rPr>
+          <w:rFonts w:ascii="DengXian" w:eastAsia="DengXian" w:hAnsi="DengXian" w:cs="Arial"/>
+          <w:sz w:val="21"/>
+          <w:szCs w:val="21"/>
+        </w:rPr>
+      </w:pPr>
+      <w:r>
+        <w:rPr>
+          <w:rFonts w:ascii="DengXian" w:eastAsia="DengXian" w:hAnsi="DengXian" w:cs="Arial"/>
+          <w:sz w:val="21"/>
+          <w:szCs w:val="21"/>
+        </w:rPr>
+        <w:t xml:space="preserve">Scripted a web crawler </w:t>
+      </w:r>
+      <w:r>
+        <w:rPr>
+          <w:rFonts w:ascii="DengXian" w:eastAsia="DengXian" w:hAnsi="DengXian" w:cs="Arial"/>
+          <w:sz w:val="21"/>
+          <w:szCs w:val="21"/>
+        </w:rPr>
+        <w:t xml:space="preserve">using </w:t>
+      </w:r>
+      <w:r>
+        <w:rPr>
+          <w:rFonts w:ascii="DengXian" w:eastAsia="DengXian" w:hAnsi="DengXian" w:cs="Arial"/>
+          <w:sz w:val="21"/>
+          <w:szCs w:val="21"/>
+          <w:u w:val="single"/>
+        </w:rPr>
+        <w:t>Selenium</w:t>
+      </w:r>
+      <w:r>
+        <w:rPr>
+          <w:rFonts w:ascii="DengXian" w:eastAsia="DengXian" w:hAnsi="DengXian" w:cs="Arial"/>
+          <w:sz w:val="21"/>
+          <w:szCs w:val="21"/>
+        </w:rPr>
+        <w:t xml:space="preserve"> that scans merchandise</w:t>
+      </w:r>
+      <w:r>
+        <w:rPr>
+          <w:rFonts w:ascii="DengXian" w:eastAsia="DengXian" w:hAnsi="DengXian" w:cs="Arial"/>
+          <w:sz w:val="21"/>
+          <w:szCs w:val="21"/>
+        </w:rPr>
+        <w:t xml:space="preserve"> and </w:t>
+      </w:r>
+      <w:r>
+        <w:rPr>
+          <w:rFonts w:ascii="DengXian" w:eastAsia="DengXian" w:hAnsi="DengXian" w:cs="Arial"/>
+          <w:sz w:val="21"/>
+          <w:szCs w:val="21"/>
+        </w:rPr>
+        <w:t>detects price</w:t>
+      </w:r>
+      <w:r>
+        <w:rPr>
+          <w:rFonts w:ascii="DengXian" w:eastAsia="DengXian" w:hAnsi="DengXian" w:cs="Arial"/>
+          <w:sz w:val="21"/>
+          <w:szCs w:val="21"/>
+        </w:rPr>
+        <w:t>/</w:t>
+      </w:r>
+      <w:r>
+        <w:rPr>
+          <w:rFonts w:ascii="DengXian" w:eastAsia="DengXian" w:hAnsi="DengXian" w:cs="Arial"/>
+          <w:sz w:val="21"/>
+          <w:szCs w:val="21"/>
+        </w:rPr>
+        <w:t xml:space="preserve">stock changes with </w:t>
+      </w:r>
+      <w:r>
+        <w:rPr>
+          <w:rFonts w:ascii="DengXian" w:eastAsia="DengXian" w:hAnsi="DengXian" w:cs="Arial"/>
+          <w:sz w:val="21"/>
+          <w:szCs w:val="21"/>
+          <w:u w:val="single"/>
+        </w:rPr>
+        <w:t>Python</w:t>
+      </w:r>
+    </w:p>
+    <w:p>
+      <w:pPr>
+        <w:pStyle w:val="ListParagraph"/>
+        <w:numPr>
+          <w:ilvl w:val="0"/>
+          <w:numId w:val="5"/>
+        </w:numPr>
+        <w:rPr>
+          <w:rFonts w:ascii="DengXian" w:eastAsia="DengXian" w:hAnsi="DengXian"/>
+          <w:sz w:val="21"/>
+          <w:szCs w:val="21"/>
+        </w:rPr>
+      </w:pPr>
+      <w:r>
+        <w:rPr>
+          <w:rFonts w:ascii="DengXian" w:eastAsia="DengXian" w:hAnsi="DengXian" w:cs="Arial"/>
+          <w:sz w:val="21"/>
+          <w:szCs w:val="21"/>
+          <w:shd w:val="clear" w:color="auto" w:fill="FFFFFF"/>
+        </w:rPr>
+        <w:t>Optimized product page load times by up to 25% by compressing graphics and minifying CSS</w:t>
       </w:r>
     </w:p>
     <w:p>
@@ -1646,76 +1763,6 @@
     <w:p>
       <w:pPr>
         <w:pStyle w:val="ListParagraph"/>
-        <w:numPr>
-          <w:ilvl w:val="0"/>
-          <w:numId w:val="10"/>
-        </w:numPr>
-        <w:tabs>
-          <w:tab w:val="right" w:pos="10080"/>
-        </w:tabs>
-        <w:rPr>
-          <w:rFonts w:ascii="DengXian" w:eastAsia="DengXian" w:hAnsi="DengXian" w:cstheme="majorHAnsi"/>
-          <w:i/>
-          <w:iCs/>
-          <w:color w:val="000000"/>
-          <w:sz w:val="21"/>
-          <w:szCs w:val="21"/>
-        </w:rPr>
-      </w:pPr>
-      <w:r>
-        <w:rPr>
-          <w:rFonts w:ascii="DengXian" w:eastAsia="DengXian" w:hAnsi="DengXian" w:cstheme="majorHAnsi"/>
-          <w:iCs/>
-          <w:color w:val="000000"/>
-          <w:sz w:val="21"/>
-          <w:szCs w:val="21"/>
-        </w:rPr>
-        <w:t>Incorporated</w:t>
-      </w:r>
-      <w:r>
-        <w:rPr>
-          <w:rFonts w:ascii="DengXian" w:eastAsia="DengXian" w:hAnsi="DengXian" w:cstheme="majorHAnsi"/>
-          <w:iCs/>
-          <w:color w:val="000000"/>
-          <w:sz w:val="21"/>
-          <w:szCs w:val="21"/>
-        </w:rPr>
-        <w:t xml:space="preserve"> a dashboard </w:t>
-      </w:r>
-      <w:r>
-        <w:rPr>
-          <w:rFonts w:ascii="DengXian" w:eastAsia="DengXian" w:hAnsi="DengXian" w:cstheme="majorHAnsi"/>
-          <w:iCs/>
-          <w:color w:val="000000"/>
-          <w:sz w:val="21"/>
-          <w:szCs w:val="21"/>
-        </w:rPr>
-        <w:t>that shared further info</w:t>
-      </w:r>
-      <w:r>
-        <w:rPr>
-          <w:rFonts w:ascii="DengXian" w:eastAsia="DengXian" w:hAnsi="DengXian" w:cstheme="majorHAnsi"/>
-          <w:iCs/>
-          <w:color w:val="000000"/>
-          <w:sz w:val="21"/>
-          <w:szCs w:val="21"/>
-        </w:rPr>
-        <w:t>rmation</w:t>
-      </w:r>
-      <w:r>
-        <w:rPr>
-          <w:rFonts w:ascii="DengXian" w:eastAsia="DengXian" w:hAnsi="DengXian" w:cstheme="majorHAnsi"/>
-          <w:iCs/>
-          <w:color w:val="000000"/>
-          <w:sz w:val="21"/>
-          <w:szCs w:val="21"/>
-        </w:rPr>
-        <w:t xml:space="preserve"> and added search &amp; sort functionality</w:t>
-      </w:r>
-    </w:p>
-    <w:p>
-      <w:pPr>
-        <w:pStyle w:val="ListParagraph"/>
         <w:tabs>
           <w:tab w:val="right" w:pos="10080"/>
         </w:tabs>
@@ -1792,7 +1839,6 @@
         </w:tabs>
         <w:rPr>
           <w:rFonts w:ascii="DengXian" w:eastAsia="DengXian" w:hAnsi="DengXian" w:cstheme="majorHAnsi"/>
-          <w:b/>
           <w:color w:val="000000"/>
           <w:sz w:val="21"/>
           <w:szCs w:val="21"/>
@@ -1819,7 +1865,7 @@
           <w:sz w:val="21"/>
           <w:szCs w:val="21"/>
         </w:rPr>
-        <w:t>PURPLEPUNDIT</w:t>
+        <w:t>RING ALERT</w:t>
       </w:r>
       <w:r>
         <w:rPr>
@@ -1853,271 +1899,9 @@
           <w:sz w:val="21"/>
           <w:szCs w:val="21"/>
         </w:rPr>
-        <w:t>Multi-Source News Website, Personal Project</w:t>
-      </w:r>
-    </w:p>
-    <w:p>
-      <w:pPr>
-        <w:pStyle w:val="ListParagraph"/>
-        <w:numPr>
-          <w:ilvl w:val="0"/>
-          <w:numId w:val="8"/>
-        </w:numPr>
-        <w:tabs>
-          <w:tab w:val="right" w:pos="10080"/>
-        </w:tabs>
-        <w:rPr>
-          <w:rFonts w:ascii="DengXian" w:eastAsia="DengXian" w:hAnsi="DengXian" w:cstheme="majorHAnsi"/>
-          <w:color w:val="000000"/>
-          <w:sz w:val="21"/>
-          <w:szCs w:val="21"/>
-        </w:rPr>
-      </w:pPr>
-      <w:r>
-        <w:rPr>
-          <w:rFonts w:ascii="DengXian" w:eastAsia="DengXian" w:hAnsi="DengXian" w:cstheme="majorHAnsi"/>
-          <w:color w:val="000000"/>
-          <w:sz w:val="21"/>
-          <w:szCs w:val="21"/>
-        </w:rPr>
-        <w:t xml:space="preserve">Built </w:t>
-      </w:r>
-      <w:r>
-        <w:rPr>
-          <w:rFonts w:ascii="DengXian" w:eastAsia="DengXian" w:hAnsi="DengXian" w:cstheme="majorHAnsi"/>
-          <w:color w:val="000000"/>
-          <w:sz w:val="21"/>
-          <w:szCs w:val="21"/>
-        </w:rPr>
-        <w:t xml:space="preserve">a </w:t>
-      </w:r>
-      <w:r>
-        <w:rPr>
-          <w:rFonts w:ascii="DengXian" w:eastAsia="DengXian" w:hAnsi="DengXian" w:cstheme="majorHAnsi"/>
-          <w:color w:val="000000"/>
-          <w:sz w:val="21"/>
-          <w:szCs w:val="21"/>
-          <w:u w:val="single"/>
-        </w:rPr>
-        <w:t xml:space="preserve">React </w:t>
-      </w:r>
-      <w:r>
-        <w:rPr>
-          <w:rFonts w:ascii="DengXian" w:eastAsia="DengXian" w:hAnsi="DengXian" w:cstheme="majorHAnsi"/>
-          <w:color w:val="000000"/>
-          <w:sz w:val="21"/>
-          <w:szCs w:val="21"/>
-          <w:u w:val="single"/>
-        </w:rPr>
-        <w:t>JS</w:t>
-      </w:r>
-      <w:r>
-        <w:rPr>
-          <w:rFonts w:ascii="DengXian" w:eastAsia="DengXian" w:hAnsi="DengXian" w:cstheme="majorHAnsi"/>
-          <w:color w:val="000000"/>
-          <w:sz w:val="21"/>
-          <w:szCs w:val="21"/>
-        </w:rPr>
-        <w:t xml:space="preserve"> web application that separates the latest articles by their topic and political bias </w:t>
-      </w:r>
-    </w:p>
-    <w:p>
-      <w:pPr>
-        <w:pStyle w:val="ListParagraph"/>
-        <w:numPr>
-          <w:ilvl w:val="0"/>
-          <w:numId w:val="8"/>
-        </w:numPr>
-        <w:tabs>
-          <w:tab w:val="right" w:pos="10080"/>
-        </w:tabs>
-        <w:rPr>
-          <w:rFonts w:ascii="DengXian" w:eastAsia="DengXian" w:hAnsi="DengXian" w:cstheme="majorHAnsi"/>
-          <w:color w:val="000000"/>
-          <w:sz w:val="21"/>
-          <w:szCs w:val="21"/>
-        </w:rPr>
-      </w:pPr>
-      <w:r>
-        <w:rPr>
-          <w:rFonts w:ascii="DengXian" w:eastAsia="DengXian" w:hAnsi="DengXian" w:cstheme="majorHAnsi"/>
-          <w:color w:val="000000"/>
-          <w:sz w:val="21"/>
-          <w:szCs w:val="21"/>
-        </w:rPr>
-        <w:t>D</w:t>
-      </w:r>
-      <w:r>
-        <w:rPr>
-          <w:rFonts w:ascii="DengXian" w:eastAsia="DengXian" w:hAnsi="DengXian" w:cstheme="majorHAnsi"/>
-          <w:color w:val="000000"/>
-          <w:sz w:val="21"/>
-          <w:szCs w:val="21"/>
-        </w:rPr>
-        <w:t>eveloped</w:t>
-      </w:r>
-      <w:r>
-        <w:rPr>
-          <w:rFonts w:ascii="DengXian" w:eastAsia="DengXian" w:hAnsi="DengXian" w:cstheme="majorHAnsi"/>
-          <w:color w:val="000000"/>
-          <w:sz w:val="21"/>
-          <w:szCs w:val="21"/>
-        </w:rPr>
-        <w:t xml:space="preserve"> </w:t>
-      </w:r>
-      <w:r>
-        <w:rPr>
-          <w:rFonts w:ascii="DengXian" w:eastAsia="DengXian" w:hAnsi="DengXian" w:cstheme="majorHAnsi"/>
-          <w:color w:val="000000"/>
-          <w:sz w:val="21"/>
-          <w:szCs w:val="21"/>
-        </w:rPr>
-        <w:t xml:space="preserve">additional </w:t>
-      </w:r>
-      <w:r>
-        <w:rPr>
-          <w:rFonts w:ascii="DengXian" w:eastAsia="DengXian" w:hAnsi="DengXian" w:cstheme="majorHAnsi"/>
-          <w:color w:val="000000"/>
-          <w:sz w:val="21"/>
-          <w:szCs w:val="21"/>
-          <w:u w:val="single"/>
-        </w:rPr>
-        <w:t>NodeJS</w:t>
-      </w:r>
-      <w:r>
-        <w:rPr>
-          <w:rFonts w:ascii="DengXian" w:eastAsia="DengXian" w:hAnsi="DengXian" w:cstheme="majorHAnsi"/>
-          <w:color w:val="000000"/>
-          <w:sz w:val="21"/>
-          <w:szCs w:val="21"/>
-        </w:rPr>
-        <w:t xml:space="preserve"> API</w:t>
-      </w:r>
-      <w:r>
-        <w:rPr>
-          <w:rFonts w:ascii="DengXian" w:eastAsia="DengXian" w:hAnsi="DengXian" w:cstheme="majorHAnsi"/>
-          <w:color w:val="000000"/>
-          <w:sz w:val="21"/>
-          <w:szCs w:val="21"/>
-        </w:rPr>
-        <w:t xml:space="preserve"> layer</w:t>
-      </w:r>
-      <w:r>
-        <w:rPr>
-          <w:rFonts w:ascii="DengXian" w:eastAsia="DengXian" w:hAnsi="DengXian" w:cstheme="majorHAnsi"/>
-          <w:color w:val="000000"/>
-          <w:sz w:val="21"/>
-          <w:szCs w:val="21"/>
-        </w:rPr>
-        <w:t xml:space="preserve"> that incorporated </w:t>
-      </w:r>
-      <w:r>
-        <w:rPr>
-          <w:rFonts w:ascii="DengXian" w:eastAsia="DengXian" w:hAnsi="DengXian" w:cstheme="majorHAnsi"/>
-          <w:color w:val="000000"/>
-          <w:sz w:val="21"/>
-          <w:szCs w:val="21"/>
-        </w:rPr>
-        <w:t>the NewsApi.org and added a political bias parameter</w:t>
-      </w:r>
-    </w:p>
-    <w:p>
-      <w:pPr>
-        <w:pStyle w:val="ListParagraph"/>
-        <w:numPr>
-          <w:ilvl w:val="0"/>
-          <w:numId w:val="8"/>
-        </w:numPr>
-        <w:tabs>
-          <w:tab w:val="right" w:pos="10080"/>
-        </w:tabs>
-        <w:rPr>
-          <w:rFonts w:ascii="DengXian" w:eastAsia="DengXian" w:hAnsi="DengXian" w:cstheme="majorHAnsi"/>
-          <w:color w:val="000000"/>
-          <w:sz w:val="21"/>
-          <w:szCs w:val="21"/>
-        </w:rPr>
-      </w:pPr>
-      <w:r>
-        <w:rPr>
-          <w:rFonts w:ascii="DengXian" w:eastAsia="DengXian" w:hAnsi="DengXian" w:cstheme="majorHAnsi"/>
-          <w:color w:val="000000"/>
-          <w:sz w:val="21"/>
-          <w:szCs w:val="21"/>
-        </w:rPr>
-        <w:t xml:space="preserve">Currently developing a </w:t>
-      </w:r>
-      <w:r>
-        <w:rPr>
-          <w:rFonts w:ascii="DengXian" w:eastAsia="DengXian" w:hAnsi="DengXian" w:cstheme="majorHAnsi"/>
-          <w:color w:val="000000"/>
-          <w:sz w:val="21"/>
-          <w:szCs w:val="21"/>
-          <w:u w:val="single"/>
-        </w:rPr>
-        <w:t>React Native</w:t>
-      </w:r>
-      <w:r>
-        <w:rPr>
-          <w:rFonts w:ascii="DengXian" w:eastAsia="DengXian" w:hAnsi="DengXian" w:cstheme="majorHAnsi"/>
-          <w:color w:val="000000"/>
-          <w:sz w:val="21"/>
-          <w:szCs w:val="21"/>
-        </w:rPr>
-        <w:t xml:space="preserve"> application based off the web application</w:t>
-      </w:r>
-    </w:p>
-    <w:p>
-      <w:pPr>
-        <w:tabs>
-          <w:tab w:val="right" w:pos="10080"/>
-        </w:tabs>
-        <w:rPr>
-          <w:rFonts w:ascii="DengXian" w:eastAsia="DengXian" w:hAnsi="DengXian" w:cstheme="majorHAnsi"/>
-          <w:color w:val="000000"/>
-          <w:sz w:val="21"/>
-          <w:szCs w:val="21"/>
-        </w:rPr>
-      </w:pPr>
-    </w:p>
-    <w:p>
-      <w:pPr>
-        <w:tabs>
-          <w:tab w:val="right" w:pos="10800"/>
-        </w:tabs>
-        <w:rPr>
-          <w:rFonts w:ascii="DengXian" w:eastAsia="DengXian" w:hAnsi="DengXian" w:cstheme="majorHAnsi"/>
-          <w:color w:val="000000"/>
-          <w:sz w:val="21"/>
-          <w:szCs w:val="21"/>
-        </w:rPr>
-      </w:pPr>
-      <w:r>
-        <w:rPr>
-          <w:rFonts w:ascii="DengXian" w:eastAsia="DengXian" w:hAnsi="DengXian" w:cstheme="majorHAnsi"/>
-          <w:b/>
-          <w:color w:val="000000"/>
-          <w:sz w:val="21"/>
-          <w:szCs w:val="21"/>
-        </w:rPr>
-        <w:t>RING ALERT</w:t>
-      </w:r>
-      <w:r>
-        <w:rPr>
-          <w:rFonts w:ascii="DengXian" w:eastAsia="DengXian" w:hAnsi="DengXian" w:cstheme="majorHAnsi"/>
-          <w:b/>
-          <w:color w:val="000000"/>
-          <w:sz w:val="21"/>
-          <w:szCs w:val="21"/>
-        </w:rPr>
-        <w:tab/>
-      </w:r>
-    </w:p>
-    <w:p>
-      <w:pPr>
-        <w:tabs>
-          <w:tab w:val="right" w:pos="10080"/>
-        </w:tabs>
+        <w:t xml:space="preserve">Device Prototype, </w:t>
+      </w:r>
+      <w:r>
         <w:rPr>
           <w:rFonts w:ascii="DengXian" w:eastAsia="DengXian" w:hAnsi="DengXian" w:cstheme="majorHAnsi"/>
           <w:i/>
@@ -2125,7 +1909,8 @@
           <w:sz w:val="21"/>
           <w:szCs w:val="21"/>
         </w:rPr>
-      </w:pPr>
+        <w:t xml:space="preserve">Mobile &amp; Ubiquitous Computing </w:t>
+      </w:r>
       <w:r>
         <w:rPr>
           <w:rFonts w:ascii="DengXian" w:eastAsia="DengXian" w:hAnsi="DengXian" w:cstheme="majorHAnsi"/>
@@ -2134,37 +1919,7 @@
           <w:sz w:val="21"/>
           <w:szCs w:val="21"/>
         </w:rPr>
-        <w:t>Device Prototype</w:t>
-      </w:r>
-      <w:r>
-        <w:rPr>
-          <w:rFonts w:ascii="DengXian" w:eastAsia="DengXian" w:hAnsi="DengXian" w:cstheme="majorHAnsi"/>
-          <w:i/>
-          <w:color w:val="000000"/>
-          <w:sz w:val="21"/>
-          <w:szCs w:val="21"/>
-        </w:rPr>
-        <w:t xml:space="preserve">, </w:t>
-      </w:r>
-      <w:r>
-        <w:rPr>
-          <w:rFonts w:ascii="DengXian" w:eastAsia="DengXian" w:hAnsi="DengXian" w:cstheme="majorHAnsi"/>
-          <w:i/>
-          <w:color w:val="000000"/>
-          <w:sz w:val="21"/>
-          <w:szCs w:val="21"/>
-        </w:rPr>
-        <w:t>Team</w:t>
-      </w:r>
-      <w:r>
-        <w:rPr>
-          <w:rFonts w:ascii="DengXian" w:eastAsia="DengXian" w:hAnsi="DengXian" w:cstheme="majorHAnsi"/>
-          <w:i/>
-          <w:color w:val="000000"/>
-          <w:sz w:val="21"/>
-          <w:szCs w:val="21"/>
-        </w:rPr>
-        <w:t xml:space="preserve"> Project</w:t>
+        <w:t>Team Project</w:t>
       </w:r>
     </w:p>
     <w:p>
@@ -2264,7 +2019,25 @@
           <w:sz w:val="21"/>
           <w:szCs w:val="21"/>
         </w:rPr>
-        <w:t xml:space="preserve"> manipulation of contact data and triggered messaging alerts using </w:t>
+        <w:t xml:space="preserve"> m</w:t>
+      </w:r>
+      <w:r>
+        <w:rPr>
+          <w:rFonts w:ascii="DengXian" w:eastAsia="DengXian" w:hAnsi="DengXian" w:cstheme="majorHAnsi"/>
+          <w:color w:val="000000"/>
+          <w:sz w:val="21"/>
+          <w:szCs w:val="21"/>
+        </w:rPr>
+        <w:t>anagement</w:t>
+      </w:r>
+      <w:r>
+        <w:rPr>
+          <w:rFonts w:ascii="DengXian" w:eastAsia="DengXian" w:hAnsi="DengXian" w:cstheme="majorHAnsi"/>
+          <w:color w:val="000000"/>
+          <w:sz w:val="21"/>
+          <w:szCs w:val="21"/>
+        </w:rPr>
+        <w:t xml:space="preserve"> of contact data and triggered messaging alerts using </w:t>
       </w:r>
       <w:r>
         <w:rPr>
@@ -2274,27 +2047,7 @@
           <w:szCs w:val="21"/>
           <w:u w:val="single"/>
         </w:rPr>
-        <w:t>Twilio</w:t>
-      </w:r>
-      <w:r>
-        <w:rPr>
-          <w:rFonts w:ascii="DengXian" w:eastAsia="DengXian" w:hAnsi="DengXian" w:cstheme="majorHAnsi"/>
-          <w:color w:val="000000"/>
-          <w:sz w:val="21"/>
-          <w:szCs w:val="21"/>
-          <w:u w:val="single"/>
-        </w:rPr>
-        <w:t>'s</w:t>
-      </w:r>
-      <w:r>
-        <w:rPr>
-          <w:rFonts w:ascii="DengXian" w:eastAsia="DengXian" w:hAnsi="DengXian" w:cstheme="majorHAnsi"/>
-          <w:color w:val="000000"/>
-          <w:sz w:val="21"/>
-          <w:szCs w:val="21"/>
-          <w:u w:val="single"/>
-        </w:rPr>
-        <w:t xml:space="preserve"> API</w:t>
+        <w:t>Twilio's API</w:t>
       </w:r>
       <w:r>
         <w:rPr>
@@ -2413,6 +2166,14 @@
           <w:sz w:val="21"/>
           <w:szCs w:val="21"/>
         </w:rPr>
+        <w:t xml:space="preserve"> TypeScript,</w:t>
+      </w:r>
+      <w:r>
+        <w:rPr>
+          <w:rFonts w:ascii="DengXian" w:eastAsia="DengXian" w:hAnsi="DengXian" w:cstheme="majorHAnsi"/>
+          <w:sz w:val="21"/>
+          <w:szCs w:val="21"/>
+        </w:rPr>
         <w:t xml:space="preserve"> </w:t>
       </w:r>
       <w:r>
@@ -2429,7 +2190,25 @@
           <w:sz w:val="21"/>
           <w:szCs w:val="21"/>
         </w:rPr>
-        <w:t xml:space="preserve"> GoLang,</w:t>
+        <w:t xml:space="preserve"> </w:t>
+      </w:r>
+      <w:proofErr w:type="spellStart"/>
+      <w:r>
+        <w:rPr>
+          <w:rFonts w:ascii="DengXian" w:eastAsia="DengXian" w:hAnsi="DengXian" w:cstheme="majorHAnsi"/>
+          <w:sz w:val="21"/>
+          <w:szCs w:val="21"/>
+        </w:rPr>
+        <w:t>GoLang</w:t>
+      </w:r>
+      <w:proofErr w:type="spellEnd"/>
+      <w:r>
+        <w:rPr>
+          <w:rFonts w:ascii="DengXian" w:eastAsia="DengXian" w:hAnsi="DengXian" w:cstheme="majorHAnsi"/>
+          <w:sz w:val="21"/>
+          <w:szCs w:val="21"/>
+        </w:rPr>
+        <w:t>,</w:t>
       </w:r>
       <w:r>
         <w:rPr>
@@ -2476,7 +2255,55 @@
           <w:sz w:val="21"/>
           <w:szCs w:val="21"/>
         </w:rPr>
-        <w:t>React JS, React Native, Redux, NodeJS,</w:t>
+        <w:t xml:space="preserve">React </w:t>
+      </w:r>
+      <w:r>
+        <w:rPr>
+          <w:rFonts w:ascii="DengXian" w:eastAsia="DengXian" w:hAnsi="DengXian" w:cstheme="majorHAnsi"/>
+          <w:sz w:val="21"/>
+          <w:szCs w:val="21"/>
+        </w:rPr>
+        <w:t xml:space="preserve">(JS + </w:t>
+      </w:r>
+      <w:r>
+        <w:rPr>
+          <w:rFonts w:ascii="DengXian" w:eastAsia="DengXian" w:hAnsi="DengXian" w:cstheme="majorHAnsi"/>
+          <w:sz w:val="21"/>
+          <w:szCs w:val="21"/>
+        </w:rPr>
+        <w:t>Native</w:t>
+      </w:r>
+      <w:r>
+        <w:rPr>
+          <w:rFonts w:ascii="DengXian" w:eastAsia="DengXian" w:hAnsi="DengXian" w:cstheme="majorHAnsi"/>
+          <w:sz w:val="21"/>
+          <w:szCs w:val="21"/>
+        </w:rPr>
+        <w:t>)</w:t>
+      </w:r>
+      <w:r>
+        <w:rPr>
+          <w:rFonts w:ascii="DengXian" w:eastAsia="DengXian" w:hAnsi="DengXian" w:cstheme="majorHAnsi"/>
+          <w:sz w:val="21"/>
+          <w:szCs w:val="21"/>
+        </w:rPr>
+        <w:t xml:space="preserve">, Redux, </w:t>
+      </w:r>
+      <w:r>
+        <w:rPr>
+          <w:rFonts w:ascii="DengXian" w:eastAsia="DengXian" w:hAnsi="DengXian" w:cstheme="majorHAnsi"/>
+          <w:sz w:val="21"/>
+          <w:szCs w:val="21"/>
+        </w:rPr>
+        <w:t xml:space="preserve">Next.js, </w:t>
+      </w:r>
+      <w:r>
+        <w:rPr>
+          <w:rFonts w:ascii="DengXian" w:eastAsia="DengXian" w:hAnsi="DengXian" w:cstheme="majorHAnsi"/>
+          <w:sz w:val="21"/>
+          <w:szCs w:val="21"/>
+        </w:rPr>
+        <w:t>NodeJS,</w:t>
       </w:r>
       <w:r>
         <w:rPr>
@@ -2538,23 +2365,7 @@
           <w:sz w:val="21"/>
           <w:szCs w:val="21"/>
         </w:rPr>
-        <w:t>Firebase</w:t>
-      </w:r>
-      <w:r>
-        <w:rPr>
-          <w:rFonts w:ascii="DengXian" w:eastAsia="DengXian" w:hAnsi="DengXian" w:cstheme="majorHAnsi"/>
-          <w:sz w:val="21"/>
-          <w:szCs w:val="21"/>
-        </w:rPr>
-        <w:t>, MongoDB,</w:t>
-      </w:r>
-      <w:r>
-        <w:rPr>
-          <w:rFonts w:ascii="DengXian" w:eastAsia="DengXian" w:hAnsi="DengXian" w:cstheme="majorHAnsi"/>
-          <w:sz w:val="21"/>
-          <w:szCs w:val="21"/>
-        </w:rPr>
-        <w:t xml:space="preserve"> </w:t>
+        <w:t xml:space="preserve">Firebase, MongoDB, </w:t>
       </w:r>
       <w:r>
         <w:rPr>
@@ -2695,7 +2506,7 @@
 </file>
 
 <file path=word/numbering.xml><?xml version="1.0" encoding="utf-8"?>
-<w:numbering xmlns:wpc="http://schemas.microsoft.com/office/word/2010/wordprocessingCanvas" xmlns:cx="http://schemas.microsoft.com/office/drawing/2014/chartex" xmlns:cx1="http://schemas.microsoft.com/office/drawing/2015/9/8/chartex" xmlns:cx2="http://schemas.microsoft.com/office/drawing/2015/10/21/chartex" xmlns:cx3="http://schemas.microsoft.com/office/drawing/2016/5/9/chartex" xmlns:cx4="http://schemas.microsoft.com/office/drawing/2016/5/10/chartex" xmlns:cx5="http://schemas.microsoft.com/office/drawing/2016/5/11/chartex" xmlns:cx6="http://schemas.microsoft.com/office/drawing/2016/5/12/chartex" xmlns:cx7="http://schemas.microsoft.com/office/drawing/2016/5/13/chartex" xmlns:cx8="http://schemas.microsoft.com/office/drawing/2016/5/14/chartex" xmlns:mc="http://schemas.openxmlformats.org/markup-compatibility/2006" xmlns:aink="http://schemas.microsoft.com/office/drawing/2016/ink" xmlns:am3d="http://schemas.microsoft.com/office/drawing/2017/model3d" xmlns:o="urn:schemas-microsoft-com:office:office" xmlns:r="http://schemas.openxmlformats.org/officeDocument/2006/relationships" xmlns:m="http://schemas.openxmlformats.org/officeDocument/2006/math" xmlns:v="urn:schemas-microsoft-com:vml" xmlns:wp14="http://schemas.microsoft.com/office/word/2010/wordprocessingDrawing" xmlns:wp="http://schemas.openxmlformats.org/drawingml/2006/wordprocessingDrawing" xmlns:w10="urn:schemas-microsoft-com:office:word" xmlns:w="http://schemas.openxmlformats.org/wordprocessingml/2006/main" xmlns:w14="http://schemas.microsoft.com/office/word/2010/wordml" xmlns:w15="http://schemas.microsoft.com/office/word/2012/wordml" xmlns:w16cid="http://schemas.microsoft.com/office/word/2016/wordml/cid" xmlns:w16se="http://schemas.microsoft.com/office/word/2015/wordml/symex" xmlns:wpg="http://schemas.microsoft.com/office/word/2010/wordprocessingGroup" xmlns:wpi="http://schemas.microsoft.com/office/word/2010/wordprocessingInk" xmlns:wne="http://schemas.microsoft.com/office/word/2006/wordml" xmlns:wps="http://schemas.microsoft.com/office/word/2010/wordprocessingShape" mc:Ignorable="w14 w15 w16se w16cid wp14">
+<w:numbering xmlns:wpc="http://schemas.microsoft.com/office/word/2010/wordprocessingCanvas" xmlns:cx="http://schemas.microsoft.com/office/drawing/2014/chartex" xmlns:cx1="http://schemas.microsoft.com/office/drawing/2015/9/8/chartex" xmlns:cx2="http://schemas.microsoft.com/office/drawing/2015/10/21/chartex" xmlns:cx3="http://schemas.microsoft.com/office/drawing/2016/5/9/chartex" xmlns:cx4="http://schemas.microsoft.com/office/drawing/2016/5/10/chartex" xmlns:cx5="http://schemas.microsoft.com/office/drawing/2016/5/11/chartex" xmlns:cx6="http://schemas.microsoft.com/office/drawing/2016/5/12/chartex" xmlns:cx7="http://schemas.microsoft.com/office/drawing/2016/5/13/chartex" xmlns:cx8="http://schemas.microsoft.com/office/drawing/2016/5/14/chartex" xmlns:mc="http://schemas.openxmlformats.org/markup-compatibility/2006" xmlns:aink="http://schemas.microsoft.com/office/drawing/2016/ink" xmlns:am3d="http://schemas.microsoft.com/office/drawing/2017/model3d" xmlns:o="urn:schemas-microsoft-com:office:office" xmlns:r="http://schemas.openxmlformats.org/officeDocument/2006/relationships" xmlns:m="http://schemas.openxmlformats.org/officeDocument/2006/math" xmlns:v="urn:schemas-microsoft-com:vml" xmlns:wp14="http://schemas.microsoft.com/office/word/2010/wordprocessingDrawing" xmlns:wp="http://schemas.openxmlformats.org/drawingml/2006/wordprocessingDrawing" xmlns:w10="urn:schemas-microsoft-com:office:word" xmlns:w="http://schemas.openxmlformats.org/wordprocessingml/2006/main" xmlns:w14="http://schemas.microsoft.com/office/word/2010/wordml" xmlns:w15="http://schemas.microsoft.com/office/word/2012/wordml" xmlns:w16cex="http://schemas.microsoft.com/office/word/2018/wordml/cex" xmlns:w16cid="http://schemas.microsoft.com/office/word/2016/wordml/cid" xmlns:w16="http://schemas.microsoft.com/office/word/2018/wordml" xmlns:w16se="http://schemas.microsoft.com/office/word/2015/wordml/symex" xmlns:wpg="http://schemas.microsoft.com/office/word/2010/wordprocessingGroup" xmlns:wpi="http://schemas.microsoft.com/office/word/2010/wordprocessingInk" xmlns:wne="http://schemas.microsoft.com/office/word/2006/wordml" xmlns:wps="http://schemas.microsoft.com/office/word/2010/wordprocessingShape" mc:Ignorable="w14 w15 w16se w16cid w16 w16cex wp14">
   <w:abstractNum w:abstractNumId="0" w15:restartNumberingAfterBreak="0">
     <w:nsid w:val="02D43828"/>
     <w:multiLevelType w:val="hybridMultilevel"/>
@@ -4228,7 +4039,7 @@
 </file>
 
 <file path=word/styles.xml><?xml version="1.0" encoding="utf-8"?>
-<w:styles xmlns:mc="http://schemas.openxmlformats.org/markup-compatibility/2006" xmlns:r="http://schemas.openxmlformats.org/officeDocument/2006/relationships" xmlns:w="http://schemas.openxmlformats.org/wordprocessingml/2006/main" xmlns:w14="http://schemas.microsoft.com/office/word/2010/wordml" xmlns:w15="http://schemas.microsoft.com/office/word/2012/wordml" xmlns:w16cid="http://schemas.microsoft.com/office/word/2016/wordml/cid" xmlns:w16se="http://schemas.microsoft.com/office/word/2015/wordml/symex" mc:Ignorable="w14 w15 w16se w16cid">
+<w:styles xmlns:mc="http://schemas.openxmlformats.org/markup-compatibility/2006" xmlns:r="http://schemas.openxmlformats.org/officeDocument/2006/relationships" xmlns:w="http://schemas.openxmlformats.org/wordprocessingml/2006/main" xmlns:w14="http://schemas.microsoft.com/office/word/2010/wordml" xmlns:w15="http://schemas.microsoft.com/office/word/2012/wordml" xmlns:w16cex="http://schemas.microsoft.com/office/word/2018/wordml/cex" xmlns:w16cid="http://schemas.microsoft.com/office/word/2016/wordml/cid" xmlns:w16="http://schemas.microsoft.com/office/word/2018/wordml" xmlns:w16se="http://schemas.microsoft.com/office/word/2015/wordml/symex" mc:Ignorable="w14 w15 w16se w16cid w16 w16cex">
   <w:docDefaults>
     <w:rPrDefault>
       <w:rPr>
@@ -4240,7 +4051,7 @@
     </w:rPrDefault>
     <w:pPrDefault/>
   </w:docDefaults>
-  <w:latentStyles w:defLockedState="0" w:defUIPriority="99" w:defSemiHidden="0" w:defUnhideWhenUsed="0" w:defQFormat="0" w:count="375">
+  <w:latentStyles w:defLockedState="0" w:defUIPriority="99" w:defSemiHidden="0" w:defUnhideWhenUsed="0" w:defQFormat="0" w:count="376">
     <w:lsdException w:name="Normal" w:uiPriority="0" w:qFormat="1"/>
     <w:lsdException w:name="heading 1" w:uiPriority="9" w:qFormat="1"/>
     <w:lsdException w:name="heading 2" w:semiHidden="1" w:uiPriority="9" w:unhideWhenUsed="1" w:qFormat="1"/>
@@ -4616,15 +4427,16 @@
     <w:lsdException w:name="Smart Hyperlink" w:semiHidden="1" w:unhideWhenUsed="1"/>
     <w:lsdException w:name="Hashtag" w:semiHidden="1" w:unhideWhenUsed="1"/>
     <w:lsdException w:name="Unresolved Mention" w:semiHidden="1" w:unhideWhenUsed="1"/>
+    <w:lsdException w:name="Smart Link" w:semiHidden="1" w:unhideWhenUsed="1"/>
   </w:latentStyles>
   <w:style w:type="paragraph" w:default="1" w:styleId="Normal">
     <w:name w:val="Normal"/>
     <w:qFormat/>
+    <w:rsid w:val="00C7637A"/>
   </w:style>
   <w:style w:type="character" w:default="1" w:styleId="DefaultParagraphFont">
     <w:name w:val="Default Paragraph Font"/>
     <w:uiPriority w:val="1"/>
-    <w:semiHidden/>
     <w:unhideWhenUsed/>
   </w:style>
   <w:style w:type="table" w:default="1" w:styleId="TableNormal">

</xml_diff>